<commit_message>
update on nn comparing models
</commit_message>
<xml_diff>
--- a/IFN_645_draft/casestudy1_v2.docx
+++ b/IFN_645_draft/casestudy1_v2.docx
@@ -864,7 +864,27 @@
                 <w:sz w:val="20"/>
                 <w:szCs w:val="20"/>
               </w:rPr>
-              <w:t>Mary Rose / n10086820</w:t>
+              <w:t xml:space="preserve">Mary Rose </w:t>
+            </w:r>
+            <w:r>
+              <w:rPr>
+                <w:rFonts w:ascii="Verdana" w:hAnsi="Verdana" w:cs="Tahoma"/>
+                <w:b/>
+                <w:i/>
+                <w:sz w:val="20"/>
+                <w:szCs w:val="20"/>
+              </w:rPr>
+              <w:t>Legaspi</w:t>
+            </w:r>
+            <w:r>
+              <w:rPr>
+                <w:rFonts w:ascii="Verdana" w:hAnsi="Verdana" w:cs="Tahoma"/>
+                <w:b/>
+                <w:i/>
+                <w:sz w:val="20"/>
+                <w:szCs w:val="20"/>
+              </w:rPr>
+              <w:t>/ n10086820</w:t>
             </w:r>
           </w:p>
         </w:tc>
@@ -883,6 +903,15 @@
                 <w:szCs w:val="20"/>
               </w:rPr>
             </w:pPr>
+            <w:r>
+              <w:rPr>
+                <w:rFonts w:ascii="Verdana" w:hAnsi="Verdana" w:cs="Tahoma"/>
+                <w:i/>
+                <w:sz w:val="20"/>
+                <w:szCs w:val="20"/>
+              </w:rPr>
+              <w:t>Mary Rose Legaspi</w:t>
+            </w:r>
           </w:p>
         </w:tc>
         <w:tc>
@@ -900,6 +929,15 @@
                 <w:szCs w:val="20"/>
               </w:rPr>
             </w:pPr>
+            <w:r>
+              <w:rPr>
+                <w:rFonts w:ascii="Verdana" w:hAnsi="Verdana" w:cs="Tahoma"/>
+                <w:i/>
+                <w:sz w:val="20"/>
+                <w:szCs w:val="20"/>
+              </w:rPr>
+              <w:t>08/03/2019</w:t>
+            </w:r>
           </w:p>
         </w:tc>
       </w:tr>
@@ -3748,25 +3786,21 @@
     <w:p>
       <w:r>
         <w:rPr>
-          <w:b/>
-        </w:rPr>
-        <w:t xml:space="preserve">1. What is the proportion of cars who can be classified as a “kick”? </w:t>
-      </w:r>
-      <w:r>
-        <w:rPr>
-          <w:b/>
-        </w:rPr>
-        <w:br/>
-      </w:r>
-      <w:r>
-        <w:rPr>
           <w:noProof/>
         </w:rPr>
         <w:drawing>
-          <wp:inline distT="0" distB="0" distL="0" distR="0" wp14:anchorId="4FCAEC53" wp14:editId="516980D5">
-            <wp:extent cx="2814109" cy="2445488"/>
-            <wp:effectExtent l="0" t="0" r="5715" b="0"/>
-            <wp:docPr id="4" name="Picture 4"/>
+          <wp:anchor distT="0" distB="0" distL="114300" distR="114300" simplePos="0" relativeHeight="251664384" behindDoc="0" locked="0" layoutInCell="1" allowOverlap="1" wp14:anchorId="6B5D3069" wp14:editId="23C03475">
+            <wp:simplePos x="0" y="0"/>
+            <wp:positionH relativeFrom="column">
+              <wp:posOffset>3213100</wp:posOffset>
+            </wp:positionH>
+            <wp:positionV relativeFrom="paragraph">
+              <wp:posOffset>1327150</wp:posOffset>
+            </wp:positionV>
+            <wp:extent cx="2305050" cy="666750"/>
+            <wp:effectExtent l="0" t="0" r="0" b="0"/>
+            <wp:wrapSquare wrapText="bothSides"/>
+            <wp:docPr id="6" name="Picture 6"/>
             <wp:cNvGraphicFramePr>
               <a:graphicFrameLocks xmlns:a="http://schemas.openxmlformats.org/drawingml/2006/main" noChangeAspect="1"/>
             </wp:cNvGraphicFramePr>
@@ -3778,7 +3812,13 @@
                     <pic:cNvPicPr/>
                   </pic:nvPicPr>
                   <pic:blipFill>
-                    <a:blip r:embed="rId8"/>
+                    <a:blip r:embed="rId8">
+                      <a:extLst>
+                        <a:ext uri="{28A0092B-C50C-407E-A947-70E740481C1C}">
+                          <a14:useLocalDpi xmlns:a14="http://schemas.microsoft.com/office/drawing/2010/main" val="0"/>
+                        </a:ext>
+                      </a:extLst>
+                    </a:blip>
                     <a:stretch>
                       <a:fillRect/>
                     </a:stretch>
@@ -3786,7 +3826,7 @@
                   <pic:spPr>
                     <a:xfrm>
                       <a:off x="0" y="0"/>
-                      <a:ext cx="2821296" cy="2451734"/>
+                      <a:ext cx="2305050" cy="666750"/>
                     </a:xfrm>
                     <a:prstGeom prst="rect">
                       <a:avLst/>
@@ -3795,18 +3835,36 @@
                 </pic:pic>
               </a:graphicData>
             </a:graphic>
-          </wp:inline>
+            <wp14:sizeRelH relativeFrom="page">
+              <wp14:pctWidth>0</wp14:pctWidth>
+            </wp14:sizeRelH>
+            <wp14:sizeRelV relativeFrom="page">
+              <wp14:pctHeight>0</wp14:pctHeight>
+            </wp14:sizeRelV>
+          </wp:anchor>
         </w:drawing>
       </w:r>
       <w:r>
         <w:rPr>
+          <w:b/>
+        </w:rPr>
+        <w:t xml:space="preserve">1. What is the proportion of cars who can be classified as a “kick”? </w:t>
+      </w:r>
+      <w:r>
+        <w:rPr>
+          <w:b/>
+        </w:rPr>
+        <w:br/>
+      </w:r>
+      <w:r>
+        <w:rPr>
           <w:noProof/>
         </w:rPr>
         <w:drawing>
-          <wp:inline distT="0" distB="0" distL="0" distR="0" wp14:anchorId="6B5D3069" wp14:editId="71171B69">
-            <wp:extent cx="2305050" cy="666750"/>
-            <wp:effectExtent l="0" t="0" r="0" b="0"/>
-            <wp:docPr id="6" name="Picture 6"/>
+          <wp:inline distT="0" distB="0" distL="0" distR="0" wp14:anchorId="4FCAEC53" wp14:editId="4AC9EF0B">
+            <wp:extent cx="2814109" cy="2445488"/>
+            <wp:effectExtent l="0" t="0" r="5715" b="0"/>
+            <wp:docPr id="4" name="Picture 4"/>
             <wp:cNvGraphicFramePr>
               <a:graphicFrameLocks xmlns:a="http://schemas.openxmlformats.org/drawingml/2006/main" noChangeAspect="1"/>
             </wp:cNvGraphicFramePr>
@@ -3826,7 +3884,7 @@
                   <pic:spPr>
                     <a:xfrm>
                       <a:off x="0" y="0"/>
-                      <a:ext cx="2305050" cy="666750"/>
+                      <a:ext cx="2821296" cy="2451734"/>
                     </a:xfrm>
                     <a:prstGeom prst="rect">
                       <a:avLst/>
@@ -4513,6 +4571,9 @@
       </w:r>
     </w:p>
     <w:p>
+      <w:pPr>
+        <w:jc w:val="center"/>
+      </w:pPr>
       <w:r>
         <w:rPr>
           <w:noProof/>
@@ -4575,6 +4636,9 @@
       </w:r>
     </w:p>
     <w:p>
+      <w:pPr>
+        <w:jc w:val="center"/>
+      </w:pPr>
       <w:r>
         <w:rPr>
           <w:noProof/>
@@ -4630,6 +4694,9 @@
       </w:r>
     </w:p>
     <w:p>
+      <w:pPr>
+        <w:jc w:val="center"/>
+      </w:pPr>
       <w:r>
         <w:rPr>
           <w:noProof/>
@@ -4685,6 +4752,9 @@
       </w:r>
     </w:p>
     <w:p>
+      <w:pPr>
+        <w:jc w:val="center"/>
+      </w:pPr>
       <w:r>
         <w:rPr>
           <w:noProof/>
@@ -5029,6 +5099,9 @@
       </w:r>
     </w:p>
     <w:p>
+      <w:pPr>
+        <w:jc w:val="center"/>
+      </w:pPr>
       <w:r>
         <w:rPr>
           <w:noProof/>
@@ -5134,6 +5207,9 @@
       </w:r>
     </w:p>
     <w:p>
+      <w:pPr>
+        <w:jc w:val="center"/>
+      </w:pPr>
       <w:r>
         <w:rPr>
           <w:noProof/>
@@ -5177,7 +5253,7 @@
     </w:p>
     <w:p>
       <w:pPr>
-        <w:ind w:left="2160" w:firstLine="720"/>
+        <w:ind w:left="720" w:firstLine="720"/>
       </w:pPr>
       <w:r>
         <w:t>Figure 11</w:t>
@@ -5190,6 +5266,9 @@
       </w:r>
     </w:p>
     <w:p>
+      <w:pPr>
+        <w:jc w:val="center"/>
+      </w:pPr>
       <w:r>
         <w:rPr>
           <w:noProof/>
@@ -5233,7 +5312,7 @@
     </w:p>
     <w:p>
       <w:pPr>
-        <w:ind w:left="720" w:firstLine="720"/>
+        <w:ind w:left="2160" w:firstLine="720"/>
       </w:pPr>
       <w:r>
         <w:t>Figure 12</w:t>
@@ -5246,6 +5325,9 @@
       </w:r>
     </w:p>
     <w:p>
+      <w:pPr>
+        <w:jc w:val="center"/>
+      </w:pPr>
       <w:r>
         <w:rPr>
           <w:noProof/>
@@ -5289,6 +5371,9 @@
       </w:r>
     </w:p>
     <w:p>
+      <w:pPr>
+        <w:jc w:val="center"/>
+      </w:pPr>
       <w:r>
         <w:rPr>
           <w:noProof/>
@@ -5705,86 +5790,65 @@
           <w:i/>
           <w:color w:val="4472C4" w:themeColor="accent1"/>
         </w:rPr>
-        <w:t xml:space="preserve">The training process converged as there was no warning shown during training. At this phase, it is early to assume that the default setting of the neural network is the best model. Moreover, as there is a huge difference between the training and test accuracy, this model is unlikely the best model. </w:t>
-      </w:r>
-    </w:p>
-    <w:p>
-      <w:pPr>
+        <w:t>The training process</w:t>
+      </w:r>
+      <w:r>
+        <w:rPr>
+          <w:i/>
+          <w:color w:val="4472C4" w:themeColor="accent1"/>
+        </w:rPr>
+        <w:t xml:space="preserve"> did not</w:t>
+      </w:r>
+      <w:r>
+        <w:rPr>
+          <w:i/>
+          <w:color w:val="4472C4" w:themeColor="accent1"/>
+        </w:rPr>
+        <w:t xml:space="preserve"> converg</w:t>
+      </w:r>
+      <w:r>
+        <w:rPr>
+          <w:i/>
+          <w:color w:val="4472C4" w:themeColor="accent1"/>
+        </w:rPr>
+        <w:t>e</w:t>
+      </w:r>
+      <w:r>
+        <w:rPr>
+          <w:i/>
+          <w:color w:val="4472C4" w:themeColor="accent1"/>
+        </w:rPr>
+        <w:t xml:space="preserve"> as </w:t>
+      </w:r>
+      <w:r>
+        <w:rPr>
+          <w:i/>
+          <w:color w:val="4472C4" w:themeColor="accent1"/>
+        </w:rPr>
+        <w:t>a warning sign appeared showing that the maximum iterations (200) reached and the process hasn’t converged yet (figure xxx)</w:t>
+      </w:r>
+      <w:r>
+        <w:rPr>
+          <w:i/>
+          <w:color w:val="4472C4" w:themeColor="accent1"/>
+        </w:rPr>
+        <w:t xml:space="preserve">. At this phase, it is early to assume that the default setting of the neural network is the best model. Moreover, as there is a huge difference between the training and test accuracy, this model is unlikely the best model. </w:t>
+      </w:r>
+    </w:p>
+    <w:p>
+      <w:pPr>
+        <w:keepNext/>
         <w:jc w:val="both"/>
       </w:pPr>
-    </w:p>
-    <w:p>
-      <w:r>
-        <w:t>e. What is classification accuracy on training and test datasets?</w:t>
-      </w:r>
-    </w:p>
-    <w:p>
-      <w:pPr>
-        <w:rPr>
-          <w:i/>
-          <w:color w:val="4472C4" w:themeColor="accent1"/>
-        </w:rPr>
-      </w:pPr>
-      <w:r>
-        <w:tab/>
-      </w:r>
-      <w:r>
-        <w:rPr>
-          <w:i/>
-          <w:color w:val="4472C4" w:themeColor="accent1"/>
-        </w:rPr>
-        <w:t>Figure xxx</w:t>
-      </w:r>
-      <w:r>
-        <w:rPr>
-          <w:i/>
-          <w:color w:val="4472C4" w:themeColor="accent1"/>
-        </w:rPr>
-        <w:t xml:space="preserve"> </w:t>
-      </w:r>
-      <w:r>
-        <w:rPr>
-          <w:i/>
-          <w:color w:val="4472C4" w:themeColor="accent1"/>
-        </w:rPr>
-        <w:t xml:space="preserve">shows </w:t>
-      </w:r>
-      <w:r>
-        <w:rPr>
-          <w:i/>
-          <w:color w:val="4472C4" w:themeColor="accent1"/>
-        </w:rPr>
-        <w:t xml:space="preserve">the </w:t>
-      </w:r>
-      <w:r>
-        <w:rPr>
-          <w:i/>
-          <w:color w:val="4472C4" w:themeColor="accent1"/>
-        </w:rPr>
-        <w:t>accuracy</w:t>
-      </w:r>
-      <w:r>
-        <w:rPr>
-          <w:i/>
-          <w:color w:val="4472C4" w:themeColor="accent1"/>
-        </w:rPr>
-        <w:t xml:space="preserve"> of training and test datasets (0.966 and 0.799 respectively).</w:t>
-      </w:r>
-    </w:p>
-    <w:p>
-      <w:pPr>
-        <w:keepNext/>
-        <w:jc w:val="center"/>
-      </w:pPr>
       <w:r>
         <w:rPr>
           <w:noProof/>
         </w:rPr>
         <w:drawing>
-          <wp:inline distT="0" distB="0" distL="0" distR="0" wp14:anchorId="0411D1B5" wp14:editId="5BF61514">
-            <wp:extent cx="4086225" cy="1358151"/>
-            <wp:effectExtent l="0" t="0" r="0" b="0"/>
-            <wp:docPr id="5" name="Picture 5"/>
+          <wp:inline distT="0" distB="0" distL="0" distR="0" wp14:anchorId="7C2D2572" wp14:editId="5814EA28">
+            <wp:extent cx="5731510" cy="554990"/>
+            <wp:effectExtent l="19050" t="19050" r="21590" b="16510"/>
+            <wp:docPr id="21" name="Picture 21"/>
             <wp:cNvGraphicFramePr>
               <a:graphicFrameLocks xmlns:a="http://schemas.openxmlformats.org/drawingml/2006/main" noChangeAspect="1"/>
             </wp:cNvGraphicFramePr>
@@ -5804,11 +5868,19 @@
                   <pic:spPr>
                     <a:xfrm>
                       <a:off x="0" y="0"/>
-                      <a:ext cx="4134286" cy="1374125"/>
+                      <a:ext cx="5731510" cy="554990"/>
                     </a:xfrm>
                     <a:prstGeom prst="rect">
                       <a:avLst/>
                     </a:prstGeom>
+                    <a:ln>
+                      <a:solidFill>
+                        <a:schemeClr val="tx1">
+                          <a:lumMod val="95000"/>
+                          <a:lumOff val="5000"/>
+                        </a:schemeClr>
+                      </a:solidFill>
+                    </a:ln>
                   </pic:spPr>
                 </pic:pic>
               </a:graphicData>
@@ -5820,45 +5892,123 @@
     <w:p>
       <w:pPr>
         <w:pStyle w:val="Caption"/>
+        <w:jc w:val="both"/>
+      </w:pPr>
+      <w:r>
+        <w:t xml:space="preserve">Figure </w:t>
+      </w:r>
+      <w:r>
+        <w:rPr>
+          <w:noProof/>
+        </w:rPr>
+        <w:fldChar w:fldCharType="begin"/>
+      </w:r>
+      <w:r>
+        <w:rPr>
+          <w:noProof/>
+        </w:rPr>
+        <w:instrText xml:space="preserve"> SEQ Figure \* A</w:instrText>
+      </w:r>
+      <w:r>
+        <w:rPr>
+          <w:noProof/>
+        </w:rPr>
+        <w:instrText xml:space="preserve">RABIC </w:instrText>
+      </w:r>
+      <w:r>
+        <w:rPr>
+          <w:noProof/>
+        </w:rPr>
+        <w:fldChar w:fldCharType="separate"/>
+      </w:r>
+      <w:r>
+        <w:rPr>
+          <w:noProof/>
+        </w:rPr>
+        <w:t>1</w:t>
+      </w:r>
+      <w:r>
+        <w:rPr>
+          <w:noProof/>
+        </w:rPr>
+        <w:fldChar w:fldCharType="end"/>
+      </w:r>
+      <w:r>
+        <w:t>:Convergence Warning</w:t>
+      </w:r>
+    </w:p>
+    <w:p>
+      <w:r>
+        <w:t>e. What is classification accuracy on training and test datasets?</w:t>
+      </w:r>
+    </w:p>
+    <w:p>
+      <w:pPr>
+        <w:rPr>
+          <w:i/>
+          <w:color w:val="4472C4" w:themeColor="accent1"/>
+        </w:rPr>
+      </w:pPr>
+      <w:r>
+        <w:tab/>
+      </w:r>
+      <w:r>
+        <w:rPr>
+          <w:i/>
+          <w:color w:val="4472C4" w:themeColor="accent1"/>
+        </w:rPr>
+        <w:t>Figure xxx</w:t>
+      </w:r>
+      <w:r>
+        <w:rPr>
+          <w:i/>
+          <w:color w:val="4472C4" w:themeColor="accent1"/>
+        </w:rPr>
+        <w:t xml:space="preserve"> </w:t>
+      </w:r>
+      <w:r>
+        <w:rPr>
+          <w:i/>
+          <w:color w:val="4472C4" w:themeColor="accent1"/>
+        </w:rPr>
+        <w:t xml:space="preserve">shows </w:t>
+      </w:r>
+      <w:r>
+        <w:rPr>
+          <w:i/>
+          <w:color w:val="4472C4" w:themeColor="accent1"/>
+        </w:rPr>
+        <w:t xml:space="preserve">the </w:t>
+      </w:r>
+      <w:r>
+        <w:rPr>
+          <w:i/>
+          <w:color w:val="4472C4" w:themeColor="accent1"/>
+        </w:rPr>
+        <w:t>accuracy</w:t>
+      </w:r>
+      <w:r>
+        <w:rPr>
+          <w:i/>
+          <w:color w:val="4472C4" w:themeColor="accent1"/>
+        </w:rPr>
+        <w:t xml:space="preserve"> of training and test datasets (0.966 and 0.799 respectively).</w:t>
+      </w:r>
+    </w:p>
+    <w:p>
+      <w:pPr>
+        <w:keepNext/>
         <w:jc w:val="center"/>
       </w:pPr>
       <w:r>
-        <w:t xml:space="preserve">Figure </w:t>
-      </w:r>
-      <w:fldSimple w:instr=" SEQ Figure \* ARABIC ">
-        <w:r>
-          <w:rPr>
-            <w:noProof/>
-          </w:rPr>
-          <w:t>1</w:t>
-        </w:r>
-      </w:fldSimple>
-      <w:r>
-        <w:t>XXX</w:t>
-      </w:r>
-    </w:p>
-    <w:p/>
-    <w:p>
-      <w:r>
         <w:rPr>
           <w:noProof/>
         </w:rPr>
-        <w:t xml:space="preserve"> </w:t>
-      </w:r>
-    </w:p>
-    <w:p>
-      <w:pPr>
-        <w:keepNext/>
-      </w:pPr>
-      <w:r>
-        <w:rPr>
-          <w:noProof/>
-        </w:rPr>
         <w:drawing>
-          <wp:inline distT="0" distB="0" distL="0" distR="0" wp14:anchorId="524FE17C" wp14:editId="11F589BF">
-            <wp:extent cx="5731510" cy="2243455"/>
-            <wp:effectExtent l="0" t="0" r="2540" b="4445"/>
-            <wp:docPr id="31" name="Picture 31"/>
+          <wp:inline distT="0" distB="0" distL="0" distR="0" wp14:anchorId="0411D1B5" wp14:editId="70BD8D34">
+            <wp:extent cx="4084658" cy="1159537"/>
+            <wp:effectExtent l="0" t="0" r="0" b="2540"/>
+            <wp:docPr id="5" name="Picture 5"/>
             <wp:cNvGraphicFramePr>
               <a:graphicFrameLocks xmlns:a="http://schemas.openxmlformats.org/drawingml/2006/main" noChangeAspect="1"/>
             </wp:cNvGraphicFramePr>
@@ -5878,7 +6028,7 @@
                   <pic:spPr>
                     <a:xfrm>
                       <a:off x="0" y="0"/>
-                      <a:ext cx="5731510" cy="2243455"/>
+                      <a:ext cx="4150056" cy="1178102"/>
                     </a:xfrm>
                     <a:prstGeom prst="rect">
                       <a:avLst/>
@@ -5894,141 +6044,68 @@
     <w:p>
       <w:pPr>
         <w:pStyle w:val="Caption"/>
+        <w:jc w:val="center"/>
       </w:pPr>
       <w:r>
         <w:t xml:space="preserve">Figure </w:t>
       </w:r>
-      <w:fldSimple w:instr=" SEQ Figure \* ARABIC ">
-        <w:r>
-          <w:rPr>
-            <w:noProof/>
-          </w:rPr>
-          <w:t>2</w:t>
-        </w:r>
-      </w:fldSimple>
-      <w:r>
-        <w:t xml:space="preserve"> Neural network with default setting</w:t>
+      <w:r>
+        <w:rPr>
+          <w:noProof/>
+        </w:rPr>
+        <w:fldChar w:fldCharType="begin"/>
+      </w:r>
+      <w:r>
+        <w:rPr>
+          <w:noProof/>
+        </w:rPr>
+        <w:instrText xml:space="preserve"> SEQ Figure \* ARABIC </w:instrText>
+      </w:r>
+      <w:r>
+        <w:rPr>
+          <w:noProof/>
+        </w:rPr>
+        <w:fldChar w:fldCharType="separate"/>
+      </w:r>
+      <w:r>
+        <w:rPr>
+          <w:noProof/>
+        </w:rPr>
+        <w:t>2</w:t>
+      </w:r>
+      <w:r>
+        <w:rPr>
+          <w:noProof/>
+        </w:rPr>
+        <w:fldChar w:fldCharType="end"/>
+      </w:r>
+      <w:r>
+        <w:t>XXX</w:t>
       </w:r>
     </w:p>
     <w:p/>
-    <w:p/>
-    <w:p>
-      <w:r>
-        <w:t xml:space="preserve">2. Python: Refine this network by tuning it with </w:t>
-      </w:r>
-      <w:proofErr w:type="spellStart"/>
-      <w:r>
-        <w:t>GridSearchCV</w:t>
-      </w:r>
-      <w:proofErr w:type="spellEnd"/>
-      <w:r>
-        <w:t>.</w:t>
-      </w:r>
-    </w:p>
-    <w:p>
-      <w:pPr>
-        <w:jc w:val="both"/>
-        <w:rPr>
-          <w:i/>
-          <w:color w:val="4472C4" w:themeColor="accent1"/>
-        </w:rPr>
-      </w:pPr>
-      <w:r>
-        <w:tab/>
-      </w:r>
-      <w:r>
-        <w:rPr>
-          <w:i/>
-          <w:color w:val="4472C4" w:themeColor="accent1"/>
-        </w:rPr>
-        <w:t xml:space="preserve">A total of three </w:t>
-      </w:r>
-      <w:proofErr w:type="spellStart"/>
-      <w:r>
-        <w:rPr>
-          <w:i/>
-          <w:color w:val="4472C4" w:themeColor="accent1"/>
-        </w:rPr>
-        <w:t>GridSearchCV</w:t>
-      </w:r>
-      <w:proofErr w:type="spellEnd"/>
-      <w:r>
-        <w:rPr>
-          <w:i/>
-          <w:color w:val="4472C4" w:themeColor="accent1"/>
-        </w:rPr>
-        <w:t xml:space="preserve"> models were created in this task. Each model has different parameter numbers. The first model has only one parameter—the </w:t>
-      </w:r>
-      <w:proofErr w:type="spellStart"/>
-      <w:r>
-        <w:rPr>
-          <w:i/>
-          <w:color w:val="4472C4" w:themeColor="accent1"/>
-        </w:rPr>
-        <w:t>hidden_layer_sizes</w:t>
-      </w:r>
-      <w:proofErr w:type="spellEnd"/>
-      <w:r>
-        <w:rPr>
-          <w:i/>
-          <w:color w:val="4472C4" w:themeColor="accent1"/>
+    <w:p>
+      <w:r>
+        <w:rPr>
+          <w:noProof/>
         </w:rPr>
         <w:t xml:space="preserve"> </w:t>
       </w:r>
-      <w:r>
-        <w:rPr>
-          <w:i/>
-          <w:color w:val="4472C4" w:themeColor="accent1"/>
-        </w:rPr>
-        <w:t xml:space="preserve">(figure xxx). The second model tunes the </w:t>
-      </w:r>
-      <w:proofErr w:type="spellStart"/>
-      <w:r>
-        <w:rPr>
-          <w:i/>
-          <w:color w:val="4472C4" w:themeColor="accent1"/>
-        </w:rPr>
-        <w:t>hidden_layer_sizes</w:t>
-      </w:r>
-      <w:proofErr w:type="spellEnd"/>
-      <w:r>
-        <w:rPr>
-          <w:i/>
-          <w:color w:val="4472C4" w:themeColor="accent1"/>
-        </w:rPr>
-        <w:t xml:space="preserve"> and added alpha as another parameter (figure xxx). Finally, the last </w:t>
-      </w:r>
-      <w:proofErr w:type="spellStart"/>
-      <w:r>
-        <w:rPr>
-          <w:i/>
-          <w:color w:val="4472C4" w:themeColor="accent1"/>
-        </w:rPr>
-        <w:t>GridSearchCV</w:t>
-      </w:r>
-      <w:proofErr w:type="spellEnd"/>
-      <w:r>
-        <w:rPr>
-          <w:i/>
-          <w:color w:val="4472C4" w:themeColor="accent1"/>
-        </w:rPr>
-        <w:t xml:space="preserve"> model for this neural network has six parameters as illustrated in figure xxx.</w:t>
-      </w:r>
     </w:p>
     <w:p>
       <w:pPr>
         <w:keepNext/>
-        <w:jc w:val="both"/>
       </w:pPr>
       <w:r>
         <w:rPr>
           <w:noProof/>
         </w:rPr>
+        <w:lastRenderedPageBreak/>
         <w:drawing>
-          <wp:inline distT="0" distB="0" distL="0" distR="0" wp14:anchorId="64C2AB83" wp14:editId="0422151E">
-            <wp:extent cx="5731510" cy="537845"/>
-            <wp:effectExtent l="0" t="0" r="2540" b="0"/>
-            <wp:docPr id="25" name="Picture 25"/>
+          <wp:inline distT="0" distB="0" distL="0" distR="0" wp14:anchorId="524FE17C" wp14:editId="11F589BF">
+            <wp:extent cx="5731510" cy="2243455"/>
+            <wp:effectExtent l="0" t="0" r="2540" b="4445"/>
+            <wp:docPr id="31" name="Picture 31"/>
             <wp:cNvGraphicFramePr>
               <a:graphicFrameLocks xmlns:a="http://schemas.openxmlformats.org/drawingml/2006/main" noChangeAspect="1"/>
             </wp:cNvGraphicFramePr>
@@ -6048,7 +6125,7 @@
                   <pic:spPr>
                     <a:xfrm>
                       <a:off x="0" y="0"/>
-                      <a:ext cx="5731510" cy="537845"/>
+                      <a:ext cx="5731510" cy="2243455"/>
                     </a:xfrm>
                     <a:prstGeom prst="rect">
                       <a:avLst/>
@@ -6064,21 +6141,163 @@
     <w:p>
       <w:pPr>
         <w:pStyle w:val="Caption"/>
+      </w:pPr>
+      <w:r>
+        <w:t xml:space="preserve">Figure </w:t>
+      </w:r>
+      <w:r>
+        <w:rPr>
+          <w:noProof/>
+        </w:rPr>
+        <w:fldChar w:fldCharType="begin"/>
+      </w:r>
+      <w:r>
+        <w:rPr>
+          <w:noProof/>
+        </w:rPr>
+        <w:instrText xml:space="preserve"> SEQ Figure \* ARABIC </w:instrText>
+      </w:r>
+      <w:r>
+        <w:rPr>
+          <w:noProof/>
+        </w:rPr>
+        <w:fldChar w:fldCharType="separate"/>
+      </w:r>
+      <w:r>
+        <w:rPr>
+          <w:noProof/>
+        </w:rPr>
+        <w:t>3</w:t>
+      </w:r>
+      <w:r>
+        <w:rPr>
+          <w:noProof/>
+        </w:rPr>
+        <w:fldChar w:fldCharType="end"/>
+      </w:r>
+      <w:r>
+        <w:t xml:space="preserve"> Neural network with default setting</w:t>
+      </w:r>
+    </w:p>
+    <w:p/>
+    <w:p/>
+    <w:p>
+      <w:r>
+        <w:t xml:space="preserve">2. Python: Refine this network by tuning it with </w:t>
+      </w:r>
+      <w:proofErr w:type="spellStart"/>
+      <w:r>
+        <w:t>GridSearchCV</w:t>
+      </w:r>
+      <w:proofErr w:type="spellEnd"/>
+      <w:r>
+        <w:t>.</w:t>
+      </w:r>
+    </w:p>
+    <w:p>
+      <w:pPr>
         <w:jc w:val="both"/>
-      </w:pPr>
-      <w:r>
-        <w:t xml:space="preserve">Figure </w:t>
-      </w:r>
-      <w:fldSimple w:instr=" SEQ Figure \* ARABIC ">
-        <w:r>
-          <w:rPr>
-            <w:noProof/>
-          </w:rPr>
-          <w:t>3</w:t>
-        </w:r>
-      </w:fldSimple>
-    </w:p>
-    <w:p/>
+        <w:rPr>
+          <w:i/>
+          <w:color w:val="4472C4" w:themeColor="accent1"/>
+        </w:rPr>
+      </w:pPr>
+      <w:r>
+        <w:tab/>
+      </w:r>
+      <w:r>
+        <w:rPr>
+          <w:i/>
+          <w:color w:val="4472C4" w:themeColor="accent1"/>
+        </w:rPr>
+        <w:t xml:space="preserve">A total of three </w:t>
+      </w:r>
+      <w:proofErr w:type="spellStart"/>
+      <w:r>
+        <w:rPr>
+          <w:i/>
+          <w:color w:val="4472C4" w:themeColor="accent1"/>
+        </w:rPr>
+        <w:t>GridSearchCV</w:t>
+      </w:r>
+      <w:proofErr w:type="spellEnd"/>
+      <w:r>
+        <w:rPr>
+          <w:i/>
+          <w:color w:val="4472C4" w:themeColor="accent1"/>
+        </w:rPr>
+        <w:t xml:space="preserve"> </w:t>
+      </w:r>
+      <w:r>
+        <w:rPr>
+          <w:i/>
+          <w:color w:val="4472C4" w:themeColor="accent1"/>
+        </w:rPr>
+        <w:t>trials</w:t>
+      </w:r>
+      <w:r>
+        <w:rPr>
+          <w:i/>
+          <w:color w:val="4472C4" w:themeColor="accent1"/>
+        </w:rPr>
+        <w:t xml:space="preserve"> were created in this task. Each model has different parameter numbers. The first model has only one parameter—the </w:t>
+      </w:r>
+      <w:proofErr w:type="spellStart"/>
+      <w:r>
+        <w:rPr>
+          <w:i/>
+          <w:color w:val="4472C4" w:themeColor="accent1"/>
+        </w:rPr>
+        <w:t>hidden_layer_sizes</w:t>
+      </w:r>
+      <w:proofErr w:type="spellEnd"/>
+      <w:r>
+        <w:rPr>
+          <w:i/>
+          <w:color w:val="4472C4" w:themeColor="accent1"/>
+        </w:rPr>
+        <w:t xml:space="preserve"> </w:t>
+      </w:r>
+      <w:r>
+        <w:rPr>
+          <w:i/>
+          <w:color w:val="4472C4" w:themeColor="accent1"/>
+        </w:rPr>
+        <w:t xml:space="preserve">(figure xxx). The second model tunes the </w:t>
+      </w:r>
+      <w:proofErr w:type="spellStart"/>
+      <w:r>
+        <w:rPr>
+          <w:i/>
+          <w:color w:val="4472C4" w:themeColor="accent1"/>
+        </w:rPr>
+        <w:t>hidden_layer_sizes</w:t>
+      </w:r>
+      <w:proofErr w:type="spellEnd"/>
+      <w:r>
+        <w:rPr>
+          <w:i/>
+          <w:color w:val="4472C4" w:themeColor="accent1"/>
+        </w:rPr>
+        <w:t xml:space="preserve"> and added alpha as another parameter (figure xxx). Finally, the last </w:t>
+      </w:r>
+      <w:proofErr w:type="spellStart"/>
+      <w:r>
+        <w:rPr>
+          <w:i/>
+          <w:color w:val="4472C4" w:themeColor="accent1"/>
+        </w:rPr>
+        <w:t>GridSearchCV</w:t>
+      </w:r>
+      <w:proofErr w:type="spellEnd"/>
+      <w:r>
+        <w:rPr>
+          <w:i/>
+          <w:color w:val="4472C4" w:themeColor="accent1"/>
+        </w:rPr>
+        <w:t xml:space="preserve"> model for this neural network has six parameters as illustrated in figure xxx.</w:t>
+      </w:r>
+    </w:p>
     <w:p>
       <w:pPr>
         <w:keepNext/>
@@ -6089,10 +6308,10 @@
           <w:noProof/>
         </w:rPr>
         <w:drawing>
-          <wp:inline distT="0" distB="0" distL="0" distR="0" wp14:anchorId="39F93CE4" wp14:editId="29A1D2FE">
-            <wp:extent cx="5219700" cy="809625"/>
-            <wp:effectExtent l="0" t="0" r="0" b="9525"/>
-            <wp:docPr id="23" name="Picture 23"/>
+          <wp:inline distT="0" distB="0" distL="0" distR="0" wp14:anchorId="64C2AB83" wp14:editId="0422151E">
+            <wp:extent cx="5731510" cy="537845"/>
+            <wp:effectExtent l="0" t="0" r="2540" b="0"/>
+            <wp:docPr id="25" name="Picture 25"/>
             <wp:cNvGraphicFramePr>
               <a:graphicFrameLocks xmlns:a="http://schemas.openxmlformats.org/drawingml/2006/main" noChangeAspect="1"/>
             </wp:cNvGraphicFramePr>
@@ -6112,7 +6331,7 @@
                   <pic:spPr>
                     <a:xfrm>
                       <a:off x="0" y="0"/>
-                      <a:ext cx="5219700" cy="809625"/>
+                      <a:ext cx="5731510" cy="537845"/>
                     </a:xfrm>
                     <a:prstGeom prst="rect">
                       <a:avLst/>
@@ -6133,14 +6352,36 @@
       <w:r>
         <w:t xml:space="preserve">Figure </w:t>
       </w:r>
-      <w:fldSimple w:instr=" SEQ Figure \* ARABIC ">
-        <w:r>
-          <w:rPr>
-            <w:noProof/>
-          </w:rPr>
-          <w:t>4</w:t>
-        </w:r>
-      </w:fldSimple>
+      <w:r>
+        <w:rPr>
+          <w:noProof/>
+        </w:rPr>
+        <w:fldChar w:fldCharType="begin"/>
+      </w:r>
+      <w:r>
+        <w:rPr>
+          <w:noProof/>
+        </w:rPr>
+        <w:instrText xml:space="preserve"> SEQ Figure \* ARABIC </w:instrText>
+      </w:r>
+      <w:r>
+        <w:rPr>
+          <w:noProof/>
+        </w:rPr>
+        <w:fldChar w:fldCharType="separate"/>
+      </w:r>
+      <w:r>
+        <w:rPr>
+          <w:noProof/>
+        </w:rPr>
+        <w:t>4</w:t>
+      </w:r>
+      <w:r>
+        <w:rPr>
+          <w:noProof/>
+        </w:rPr>
+        <w:fldChar w:fldCharType="end"/>
+      </w:r>
     </w:p>
     <w:p/>
     <w:p>
@@ -6153,10 +6394,10 @@
           <w:noProof/>
         </w:rPr>
         <w:drawing>
-          <wp:inline distT="0" distB="0" distL="0" distR="0" wp14:anchorId="03236A3D" wp14:editId="642DE20E">
-            <wp:extent cx="5731510" cy="1263650"/>
-            <wp:effectExtent l="0" t="0" r="2540" b="0"/>
-            <wp:docPr id="24" name="Picture 24"/>
+          <wp:inline distT="0" distB="0" distL="0" distR="0" wp14:anchorId="39F93CE4" wp14:editId="29A1D2FE">
+            <wp:extent cx="5219700" cy="809625"/>
+            <wp:effectExtent l="0" t="0" r="0" b="9525"/>
+            <wp:docPr id="23" name="Picture 23"/>
             <wp:cNvGraphicFramePr>
               <a:graphicFrameLocks xmlns:a="http://schemas.openxmlformats.org/drawingml/2006/main" noChangeAspect="1"/>
             </wp:cNvGraphicFramePr>
@@ -6176,7 +6417,7 @@
                   <pic:spPr>
                     <a:xfrm>
                       <a:off x="0" y="0"/>
-                      <a:ext cx="5731510" cy="1263650"/>
+                      <a:ext cx="5219700" cy="809625"/>
                     </a:xfrm>
                     <a:prstGeom prst="rect">
                       <a:avLst/>
@@ -6197,487 +6438,52 @@
       <w:r>
         <w:t xml:space="preserve">Figure </w:t>
       </w:r>
-      <w:fldSimple w:instr=" SEQ Figure \* ARABIC ">
-        <w:r>
-          <w:rPr>
-            <w:noProof/>
-          </w:rPr>
-          <w:t>5</w:t>
-        </w:r>
-      </w:fldSimple>
+      <w:r>
+        <w:rPr>
+          <w:noProof/>
+        </w:rPr>
+        <w:fldChar w:fldCharType="begin"/>
+      </w:r>
+      <w:r>
+        <w:rPr>
+          <w:noProof/>
+        </w:rPr>
+        <w:instrText xml:space="preserve"> SEQ Figure \* ARABIC </w:instrText>
+      </w:r>
+      <w:r>
+        <w:rPr>
+          <w:noProof/>
+        </w:rPr>
+        <w:fldChar w:fldCharType="separate"/>
+      </w:r>
+      <w:r>
+        <w:rPr>
+          <w:noProof/>
+        </w:rPr>
+        <w:t>5</w:t>
+      </w:r>
+      <w:r>
+        <w:rPr>
+          <w:noProof/>
+        </w:rPr>
+        <w:fldChar w:fldCharType="end"/>
+      </w:r>
     </w:p>
     <w:p/>
     <w:p>
-      <w:r>
-        <w:t xml:space="preserve">a. What is the network architecture? </w:t>
-      </w:r>
-    </w:p>
-    <w:p>
-      <w:pPr>
+      <w:pPr>
+        <w:keepNext/>
         <w:jc w:val="both"/>
-        <w:rPr>
-          <w:i/>
-          <w:color w:val="4472C4" w:themeColor="accent1"/>
-        </w:rPr>
-      </w:pPr>
-      <w:r>
-        <w:rPr>
-          <w:i/>
-        </w:rPr>
-        <w:tab/>
-      </w:r>
-      <w:r>
-        <w:rPr>
-          <w:i/>
-          <w:color w:val="4472C4" w:themeColor="accent1"/>
-        </w:rPr>
-        <w:t>Using the best parameters produce</w:t>
-      </w:r>
-      <w:r>
-        <w:rPr>
-          <w:i/>
-          <w:color w:val="4472C4" w:themeColor="accent1"/>
-        </w:rPr>
-        <w:t>d</w:t>
-      </w:r>
-      <w:r>
-        <w:rPr>
-          <w:i/>
-          <w:color w:val="4472C4" w:themeColor="accent1"/>
-        </w:rPr>
-        <w:t xml:space="preserve"> by the </w:t>
-      </w:r>
-      <w:proofErr w:type="spellStart"/>
-      <w:r>
-        <w:rPr>
-          <w:i/>
-          <w:color w:val="4472C4" w:themeColor="accent1"/>
-        </w:rPr>
-        <w:t>GridSearchCV</w:t>
-      </w:r>
-      <w:proofErr w:type="spellEnd"/>
-      <w:r>
-        <w:rPr>
-          <w:i/>
-          <w:color w:val="4472C4" w:themeColor="accent1"/>
-        </w:rPr>
-        <w:t>, the hidden layer sizes</w:t>
-      </w:r>
-      <w:r>
-        <w:rPr>
-          <w:i/>
-          <w:color w:val="4472C4" w:themeColor="accent1"/>
-        </w:rPr>
-        <w:t>,</w:t>
-      </w:r>
-      <w:r>
-        <w:rPr>
-          <w:i/>
-          <w:color w:val="4472C4" w:themeColor="accent1"/>
-        </w:rPr>
-        <w:t xml:space="preserve"> for each of the three model (</w:t>
-      </w:r>
-      <w:proofErr w:type="spellStart"/>
-      <w:r>
-        <w:rPr>
-          <w:i/>
-          <w:color w:val="4472C4" w:themeColor="accent1"/>
-        </w:rPr>
-        <w:t>GridSearchCv</w:t>
-      </w:r>
-      <w:proofErr w:type="spellEnd"/>
-      <w:r>
-        <w:rPr>
-          <w:i/>
-          <w:color w:val="4472C4" w:themeColor="accent1"/>
-        </w:rPr>
-        <w:t xml:space="preserve"> with one </w:t>
-      </w:r>
-      <w:proofErr w:type="gramStart"/>
-      <w:r>
-        <w:rPr>
-          <w:i/>
-          <w:color w:val="4472C4" w:themeColor="accent1"/>
-        </w:rPr>
-        <w:t>parameters</w:t>
-      </w:r>
-      <w:proofErr w:type="gramEnd"/>
-      <w:r>
-        <w:rPr>
-          <w:i/>
-          <w:color w:val="4472C4" w:themeColor="accent1"/>
-        </w:rPr>
-        <w:t xml:space="preserve">, </w:t>
-      </w:r>
-      <w:proofErr w:type="spellStart"/>
-      <w:r>
-        <w:rPr>
-          <w:i/>
-          <w:color w:val="4472C4" w:themeColor="accent1"/>
-        </w:rPr>
-        <w:t>GridSearchC</w:t>
-      </w:r>
-      <w:r>
-        <w:rPr>
-          <w:i/>
-          <w:color w:val="4472C4" w:themeColor="accent1"/>
-        </w:rPr>
-        <w:t>V</w:t>
-      </w:r>
-      <w:proofErr w:type="spellEnd"/>
-      <w:r>
-        <w:rPr>
-          <w:i/>
-          <w:color w:val="4472C4" w:themeColor="accent1"/>
-        </w:rPr>
-        <w:t xml:space="preserve"> with two parameters, and </w:t>
-      </w:r>
-      <w:proofErr w:type="spellStart"/>
-      <w:r>
-        <w:rPr>
-          <w:i/>
-          <w:color w:val="4472C4" w:themeColor="accent1"/>
-        </w:rPr>
-        <w:t>GridSearchCv</w:t>
-      </w:r>
-      <w:proofErr w:type="spellEnd"/>
-      <w:r>
-        <w:rPr>
-          <w:i/>
-          <w:color w:val="4472C4" w:themeColor="accent1"/>
-        </w:rPr>
-        <w:t xml:space="preserve"> with six parameters) training consist of 5, 3, and 4 respectively. All input and output are the same with that of the default neural networ</w:t>
-      </w:r>
-      <w:r>
-        <w:rPr>
-          <w:i/>
-          <w:color w:val="4472C4" w:themeColor="accent1"/>
-        </w:rPr>
-        <w:t xml:space="preserve">k (126 and 2). </w:t>
-      </w:r>
-    </w:p>
-    <w:p>
-      <w:r>
-        <w:t xml:space="preserve">b. How many iterations are needed to train this network? </w:t>
-      </w:r>
-    </w:p>
-    <w:p>
-      <w:pPr>
-        <w:rPr>
-          <w:i/>
-          <w:color w:val="4472C4" w:themeColor="accent1"/>
-        </w:rPr>
-      </w:pPr>
-      <w:r>
-        <w:tab/>
-      </w:r>
-      <w:r>
-        <w:rPr>
-          <w:i/>
-          <w:color w:val="4472C4" w:themeColor="accent1"/>
-        </w:rPr>
-        <w:t>Training the models take 119, 143 and 34 iterations.</w:t>
-      </w:r>
-    </w:p>
-    <w:p>
-      <w:r>
-        <w:t xml:space="preserve">c. Sign of overfitting? </w:t>
-      </w:r>
-    </w:p>
-    <w:p>
-      <w:pPr>
-        <w:rPr>
-          <w:i/>
-          <w:color w:val="4472C4" w:themeColor="accent1"/>
-        </w:rPr>
-      </w:pPr>
-      <w:r>
-        <w:lastRenderedPageBreak/>
-        <w:tab/>
-      </w:r>
-      <w:r>
-        <w:rPr>
-          <w:i/>
-          <w:color w:val="4472C4" w:themeColor="accent1"/>
-        </w:rPr>
-        <w:t xml:space="preserve">Signs of overfitting are not seen on the three </w:t>
-      </w:r>
-      <w:proofErr w:type="spellStart"/>
-      <w:r>
-        <w:rPr>
-          <w:i/>
-          <w:color w:val="4472C4" w:themeColor="accent1"/>
-        </w:rPr>
-        <w:t>GridSearch</w:t>
-      </w:r>
-      <w:proofErr w:type="spellEnd"/>
-      <w:r>
-        <w:rPr>
-          <w:i/>
-          <w:color w:val="4472C4" w:themeColor="accent1"/>
-        </w:rPr>
-        <w:t xml:space="preserve"> models. The train and test accuracy are relatively close to its other with the </w:t>
-      </w:r>
-      <w:proofErr w:type="spellStart"/>
-      <w:r>
-        <w:rPr>
-          <w:i/>
-          <w:color w:val="4472C4" w:themeColor="accent1"/>
-        </w:rPr>
-        <w:t>GridSearchCV</w:t>
-      </w:r>
-      <w:proofErr w:type="spellEnd"/>
-      <w:r>
-        <w:rPr>
-          <w:i/>
-          <w:color w:val="4472C4" w:themeColor="accent1"/>
-        </w:rPr>
-        <w:t xml:space="preserve"> bearing two </w:t>
-      </w:r>
-      <w:proofErr w:type="spellStart"/>
-      <w:r>
-        <w:rPr>
-          <w:i/>
-          <w:color w:val="4472C4" w:themeColor="accent1"/>
-        </w:rPr>
-        <w:t>paramaters</w:t>
-      </w:r>
-      <w:proofErr w:type="spellEnd"/>
-      <w:r>
-        <w:rPr>
-          <w:i/>
-          <w:color w:val="4472C4" w:themeColor="accent1"/>
-        </w:rPr>
-        <w:t xml:space="preserve"> shows the closest accuracy.</w:t>
-      </w:r>
-    </w:p>
-    <w:p>
-      <w:r>
-        <w:t xml:space="preserve">d. Did the training process converge and resulted in the best model? </w:t>
-      </w:r>
-    </w:p>
-    <w:p>
-      <w:pPr>
-        <w:rPr>
-          <w:i/>
-          <w:color w:val="4472C4" w:themeColor="accent1"/>
-        </w:rPr>
-      </w:pPr>
-      <w:r>
-        <w:rPr>
-          <w:i/>
-          <w:color w:val="4472C4" w:themeColor="accent1"/>
-        </w:rPr>
-        <w:tab/>
-        <w:t xml:space="preserve">Yes, the training process for the </w:t>
-      </w:r>
-      <w:proofErr w:type="gramStart"/>
-      <w:r>
-        <w:rPr>
-          <w:i/>
-          <w:color w:val="4472C4" w:themeColor="accent1"/>
-        </w:rPr>
-        <w:t xml:space="preserve">three  </w:t>
-      </w:r>
-      <w:proofErr w:type="spellStart"/>
-      <w:r>
-        <w:rPr>
-          <w:i/>
-          <w:color w:val="4472C4" w:themeColor="accent1"/>
-        </w:rPr>
-        <w:t>GridSearchCV</w:t>
-      </w:r>
-      <w:proofErr w:type="spellEnd"/>
-      <w:proofErr w:type="gramEnd"/>
-      <w:r>
-        <w:rPr>
-          <w:i/>
-          <w:color w:val="4472C4" w:themeColor="accent1"/>
-        </w:rPr>
-        <w:t xml:space="preserve"> model converged and resulted in best model so far compared to the default setting of the neural network.</w:t>
-      </w:r>
-    </w:p>
-    <w:p/>
-    <w:p>
-      <w:pPr>
-        <w:rPr>
-          <w:i/>
-          <w:color w:val="4472C4" w:themeColor="accent1"/>
-        </w:rPr>
-      </w:pPr>
-      <w:r>
-        <w:t>e. What is classification accuracy on training and test datasets? Is there any improvement in the outcome?</w:t>
-      </w:r>
-    </w:p>
-    <w:p>
-      <w:pPr>
-        <w:jc w:val="both"/>
-        <w:rPr>
-          <w:i/>
-          <w:color w:val="4472C4" w:themeColor="accent1"/>
-        </w:rPr>
-      </w:pPr>
-      <w:r>
-        <w:rPr>
-          <w:i/>
-          <w:color w:val="4472C4" w:themeColor="accent1"/>
-        </w:rPr>
-        <w:tab/>
-        <w:t>The classification accuracy of these models is shown in figures xx, xx, and xx.</w:t>
-      </w:r>
-      <w:r>
-        <w:rPr>
-          <w:i/>
-          <w:color w:val="4472C4" w:themeColor="accent1"/>
-        </w:rPr>
-        <w:t xml:space="preserve"> With train and test accuracy of (0.852,0.836) for one parameter, (0.852,0.836) for two parameters and (0.849,0.828) for </w:t>
-      </w:r>
-      <w:proofErr w:type="spellStart"/>
-      <w:r>
-        <w:rPr>
-          <w:i/>
-          <w:color w:val="4472C4" w:themeColor="accent1"/>
-        </w:rPr>
-        <w:t>GridSearch</w:t>
-      </w:r>
-      <w:proofErr w:type="spellEnd"/>
-      <w:r>
-        <w:rPr>
-          <w:i/>
-          <w:color w:val="4472C4" w:themeColor="accent1"/>
-        </w:rPr>
-        <w:t xml:space="preserve"> with six parameters. Although the measurement of accuracy </w:t>
-      </w:r>
-      <w:proofErr w:type="gramStart"/>
-      <w:r>
-        <w:rPr>
-          <w:i/>
-          <w:color w:val="4472C4" w:themeColor="accent1"/>
-        </w:rPr>
-        <w:t>are</w:t>
-      </w:r>
-      <w:proofErr w:type="gramEnd"/>
-      <w:r>
-        <w:rPr>
-          <w:i/>
-          <w:color w:val="4472C4" w:themeColor="accent1"/>
-        </w:rPr>
-        <w:t xml:space="preserve"> merely similar across the three </w:t>
-      </w:r>
-      <w:proofErr w:type="spellStart"/>
-      <w:r>
-        <w:rPr>
-          <w:i/>
-          <w:color w:val="4472C4" w:themeColor="accent1"/>
-        </w:rPr>
-        <w:t>GridSearchCV</w:t>
-      </w:r>
-      <w:proofErr w:type="spellEnd"/>
-      <w:r>
-        <w:rPr>
-          <w:i/>
-          <w:color w:val="4472C4" w:themeColor="accent1"/>
-        </w:rPr>
-        <w:t xml:space="preserve"> models, the last model with six parameters can be assumed to have the greatest improvement as shown in the confusion m</w:t>
-      </w:r>
-      <w:r>
-        <w:rPr>
-          <w:i/>
-          <w:color w:val="4472C4" w:themeColor="accent1"/>
-        </w:rPr>
-        <w:t>a</w:t>
-      </w:r>
-      <w:r>
-        <w:rPr>
-          <w:i/>
-          <w:color w:val="4472C4" w:themeColor="accent1"/>
-        </w:rPr>
-        <w:t>trix. It detects the highest value for</w:t>
-      </w:r>
-      <w:r>
-        <w:rPr>
-          <w:i/>
-          <w:color w:val="4472C4" w:themeColor="accent1"/>
-        </w:rPr>
-        <w:t xml:space="preserve"> non-kick</w:t>
-      </w:r>
-      <w:r>
-        <w:rPr>
-          <w:i/>
-          <w:color w:val="4472C4" w:themeColor="accent1"/>
-        </w:rPr>
-        <w:t xml:space="preserve"> </w:t>
-      </w:r>
-      <w:r>
-        <w:rPr>
-          <w:i/>
-          <w:color w:val="4472C4" w:themeColor="accent1"/>
-        </w:rPr>
-        <w:t>(</w:t>
-      </w:r>
-      <w:r>
-        <w:rPr>
-          <w:i/>
-          <w:color w:val="4472C4" w:themeColor="accent1"/>
-        </w:rPr>
-        <w:t>true negative</w:t>
-      </w:r>
-      <w:r>
-        <w:rPr>
-          <w:i/>
-          <w:color w:val="4472C4" w:themeColor="accent1"/>
-        </w:rPr>
-        <w:t>)</w:t>
-      </w:r>
-      <w:r>
-        <w:rPr>
-          <w:i/>
-          <w:color w:val="4472C4" w:themeColor="accent1"/>
-        </w:rPr>
-        <w:t xml:space="preserve"> and </w:t>
-      </w:r>
-      <w:r>
-        <w:rPr>
-          <w:i/>
-          <w:color w:val="4472C4" w:themeColor="accent1"/>
-        </w:rPr>
-        <w:t>kick (</w:t>
-      </w:r>
-      <w:r>
-        <w:rPr>
-          <w:i/>
-          <w:color w:val="4472C4" w:themeColor="accent1"/>
-        </w:rPr>
-        <w:t>true positive</w:t>
-      </w:r>
-      <w:r>
-        <w:rPr>
-          <w:i/>
-          <w:color w:val="4472C4" w:themeColor="accent1"/>
-        </w:rPr>
-        <w:t xml:space="preserve">), 1426 and 1242 respectively, with regards to other neural network models including the default setting. </w:t>
-      </w:r>
-    </w:p>
-    <w:p/>
-    <w:p>
-      <w:pPr>
-        <w:keepNext/>
       </w:pPr>
       <w:r>
         <w:rPr>
           <w:noProof/>
         </w:rPr>
-        <w:t xml:space="preserve"> </w:t>
-      </w:r>
-      <w:r>
-        <w:rPr>
-          <w:noProof/>
-        </w:rPr>
         <w:drawing>
-          <wp:inline distT="0" distB="0" distL="0" distR="0" wp14:anchorId="02B75990" wp14:editId="2FE097FE">
-            <wp:extent cx="5731510" cy="1967865"/>
+          <wp:inline distT="0" distB="0" distL="0" distR="0" wp14:anchorId="03236A3D" wp14:editId="642DE20E">
+            <wp:extent cx="5731510" cy="1263650"/>
             <wp:effectExtent l="0" t="0" r="2540" b="0"/>
-            <wp:docPr id="32" name="Picture 32"/>
+            <wp:docPr id="24" name="Picture 24"/>
             <wp:cNvGraphicFramePr>
               <a:graphicFrameLocks xmlns:a="http://schemas.openxmlformats.org/drawingml/2006/main" noChangeAspect="1"/>
             </wp:cNvGraphicFramePr>
@@ -6697,7 +6503,7 @@
                   <pic:spPr>
                     <a:xfrm>
                       <a:off x="0" y="0"/>
-                      <a:ext cx="5731510" cy="1967865"/>
+                      <a:ext cx="5731510" cy="1263650"/>
                     </a:xfrm>
                     <a:prstGeom prst="rect">
                       <a:avLst/>
@@ -6713,31 +6519,505 @@
     <w:p>
       <w:pPr>
         <w:pStyle w:val="Caption"/>
+        <w:jc w:val="both"/>
+      </w:pPr>
+      <w:r>
+        <w:t xml:space="preserve">Figure </w:t>
+      </w:r>
+      <w:r>
         <w:rPr>
           <w:noProof/>
         </w:rPr>
-      </w:pPr>
-      <w:r>
-        <w:t xml:space="preserve">Figure </w:t>
-      </w:r>
-      <w:fldSimple w:instr=" SEQ Figure \* ARABIC ">
-        <w:r>
-          <w:rPr>
-            <w:noProof/>
-          </w:rPr>
-          <w:t>6</w:t>
-        </w:r>
-      </w:fldSimple>
-      <w:r>
+        <w:fldChar w:fldCharType="begin"/>
+      </w:r>
+      <w:r>
+        <w:rPr>
+          <w:noProof/>
+        </w:rPr>
+        <w:instrText xml:space="preserve"> SEQ Figure \* ARABIC </w:instrText>
+      </w:r>
+      <w:r>
+        <w:rPr>
+          <w:noProof/>
+        </w:rPr>
+        <w:fldChar w:fldCharType="separate"/>
+      </w:r>
+      <w:r>
+        <w:rPr>
+          <w:noProof/>
+        </w:rPr>
+        <w:t>6</w:t>
+      </w:r>
+      <w:r>
+        <w:rPr>
+          <w:noProof/>
+        </w:rPr>
+        <w:fldChar w:fldCharType="end"/>
+      </w:r>
+    </w:p>
+    <w:p/>
+    <w:p>
+      <w:r>
+        <w:t xml:space="preserve">a. What is the network architecture? </w:t>
+      </w:r>
+    </w:p>
+    <w:p>
+      <w:pPr>
+        <w:jc w:val="both"/>
+        <w:rPr>
+          <w:i/>
+          <w:color w:val="4472C4" w:themeColor="accent1"/>
+        </w:rPr>
+      </w:pPr>
+      <w:r>
+        <w:rPr>
+          <w:i/>
+        </w:rPr>
+        <w:tab/>
+      </w:r>
+      <w:r>
+        <w:rPr>
+          <w:i/>
+          <w:color w:val="4472C4" w:themeColor="accent1"/>
+        </w:rPr>
+        <w:t>Using the best parameters produce</w:t>
+      </w:r>
+      <w:r>
+        <w:rPr>
+          <w:i/>
+          <w:color w:val="4472C4" w:themeColor="accent1"/>
+        </w:rPr>
+        <w:t>d</w:t>
+      </w:r>
+      <w:r>
+        <w:rPr>
+          <w:i/>
+          <w:color w:val="4472C4" w:themeColor="accent1"/>
+        </w:rPr>
+        <w:t xml:space="preserve"> by the </w:t>
+      </w:r>
+      <w:proofErr w:type="spellStart"/>
+      <w:r>
+        <w:rPr>
+          <w:i/>
+          <w:color w:val="4472C4" w:themeColor="accent1"/>
+        </w:rPr>
+        <w:t>GridSearchCV</w:t>
+      </w:r>
+      <w:proofErr w:type="spellEnd"/>
+      <w:r>
+        <w:rPr>
+          <w:i/>
+          <w:color w:val="4472C4" w:themeColor="accent1"/>
+        </w:rPr>
+        <w:t>, the hidden layer sizes</w:t>
+      </w:r>
+      <w:r>
+        <w:rPr>
+          <w:i/>
+          <w:color w:val="4472C4" w:themeColor="accent1"/>
+        </w:rPr>
+        <w:t>,</w:t>
+      </w:r>
+      <w:r>
+        <w:rPr>
+          <w:i/>
+          <w:color w:val="4472C4" w:themeColor="accent1"/>
+        </w:rPr>
+        <w:t xml:space="preserve"> for each of the three model (</w:t>
+      </w:r>
+      <w:proofErr w:type="spellStart"/>
+      <w:r>
+        <w:rPr>
+          <w:i/>
+          <w:color w:val="4472C4" w:themeColor="accent1"/>
+        </w:rPr>
+        <w:t>GridSearchCv</w:t>
+      </w:r>
+      <w:proofErr w:type="spellEnd"/>
+      <w:r>
+        <w:rPr>
+          <w:i/>
+          <w:color w:val="4472C4" w:themeColor="accent1"/>
+        </w:rPr>
+        <w:t xml:space="preserve"> with one </w:t>
+      </w:r>
+      <w:proofErr w:type="gramStart"/>
+      <w:r>
+        <w:rPr>
+          <w:i/>
+          <w:color w:val="4472C4" w:themeColor="accent1"/>
+        </w:rPr>
+        <w:t>parameters</w:t>
+      </w:r>
+      <w:proofErr w:type="gramEnd"/>
+      <w:r>
+        <w:rPr>
+          <w:i/>
+          <w:color w:val="4472C4" w:themeColor="accent1"/>
+        </w:rPr>
+        <w:t xml:space="preserve">, </w:t>
+      </w:r>
+      <w:proofErr w:type="spellStart"/>
+      <w:r>
+        <w:rPr>
+          <w:i/>
+          <w:color w:val="4472C4" w:themeColor="accent1"/>
+        </w:rPr>
+        <w:t>GridSearchC</w:t>
+      </w:r>
+      <w:r>
+        <w:rPr>
+          <w:i/>
+          <w:color w:val="4472C4" w:themeColor="accent1"/>
+        </w:rPr>
+        <w:t>V</w:t>
+      </w:r>
+      <w:proofErr w:type="spellEnd"/>
+      <w:r>
+        <w:rPr>
+          <w:i/>
+          <w:color w:val="4472C4" w:themeColor="accent1"/>
+        </w:rPr>
+        <w:t xml:space="preserve"> with two parameters, and </w:t>
+      </w:r>
+      <w:proofErr w:type="spellStart"/>
+      <w:r>
+        <w:rPr>
+          <w:i/>
+          <w:color w:val="4472C4" w:themeColor="accent1"/>
+        </w:rPr>
+        <w:t>GridSearchCv</w:t>
+      </w:r>
+      <w:proofErr w:type="spellEnd"/>
+      <w:r>
+        <w:rPr>
+          <w:i/>
+          <w:color w:val="4472C4" w:themeColor="accent1"/>
+        </w:rPr>
+        <w:t xml:space="preserve"> with six parameters) training consist of 5, 3, and 4 respectively. All input and output are the same with that of the default neural networ</w:t>
+      </w:r>
+      <w:r>
+        <w:rPr>
+          <w:i/>
+          <w:color w:val="4472C4" w:themeColor="accent1"/>
+        </w:rPr>
+        <w:t xml:space="preserve">k (126 and 2). </w:t>
+      </w:r>
+    </w:p>
+    <w:p>
+      <w:r>
+        <w:t xml:space="preserve">b. How many iterations are needed to train this network? </w:t>
+      </w:r>
+    </w:p>
+    <w:p>
+      <w:pPr>
+        <w:rPr>
+          <w:i/>
+          <w:color w:val="4472C4" w:themeColor="accent1"/>
+        </w:rPr>
+      </w:pPr>
+      <w:r>
+        <w:tab/>
+      </w:r>
+      <w:r>
+        <w:rPr>
+          <w:i/>
+          <w:color w:val="4472C4" w:themeColor="accent1"/>
+        </w:rPr>
+        <w:t>Training the models take 119, 143 and 34 iterations.</w:t>
+      </w:r>
+    </w:p>
+    <w:p>
+      <w:r>
+        <w:t xml:space="preserve">c. Sign of overfitting? </w:t>
+      </w:r>
+    </w:p>
+    <w:p>
+      <w:pPr>
+        <w:rPr>
+          <w:i/>
+          <w:color w:val="4472C4" w:themeColor="accent1"/>
+        </w:rPr>
+      </w:pPr>
+      <w:r>
+        <w:tab/>
+      </w:r>
+      <w:r>
+        <w:rPr>
+          <w:i/>
+          <w:color w:val="4472C4" w:themeColor="accent1"/>
+        </w:rPr>
+        <w:t xml:space="preserve">Signs of overfitting are not seen on the three </w:t>
+      </w:r>
+      <w:proofErr w:type="spellStart"/>
+      <w:r>
+        <w:rPr>
+          <w:i/>
+          <w:color w:val="4472C4" w:themeColor="accent1"/>
+        </w:rPr>
+        <w:t>GridSearch</w:t>
+      </w:r>
+      <w:proofErr w:type="spellEnd"/>
+      <w:r>
+        <w:rPr>
+          <w:i/>
+          <w:color w:val="4472C4" w:themeColor="accent1"/>
+        </w:rPr>
+        <w:t xml:space="preserve"> models. The train and test accuracy are relatively close to </w:t>
+      </w:r>
+      <w:r>
+        <w:rPr>
+          <w:i/>
+          <w:color w:val="4472C4" w:themeColor="accent1"/>
+        </w:rPr>
+        <w:t>each</w:t>
+      </w:r>
+      <w:r>
+        <w:rPr>
+          <w:i/>
+          <w:color w:val="4472C4" w:themeColor="accent1"/>
+        </w:rPr>
+        <w:t xml:space="preserve"> other with the </w:t>
+      </w:r>
+      <w:proofErr w:type="spellStart"/>
+      <w:r>
+        <w:rPr>
+          <w:i/>
+          <w:color w:val="4472C4" w:themeColor="accent1"/>
+        </w:rPr>
+        <w:t>GridSearchCV</w:t>
+      </w:r>
+      <w:proofErr w:type="spellEnd"/>
+      <w:r>
+        <w:rPr>
+          <w:i/>
+          <w:color w:val="4472C4" w:themeColor="accent1"/>
+        </w:rPr>
+        <w:t xml:space="preserve"> bearing two </w:t>
+      </w:r>
+      <w:proofErr w:type="spellStart"/>
+      <w:r>
+        <w:rPr>
+          <w:i/>
+          <w:color w:val="4472C4" w:themeColor="accent1"/>
+        </w:rPr>
+        <w:t>paramaters</w:t>
+      </w:r>
+      <w:proofErr w:type="spellEnd"/>
+      <w:r>
+        <w:rPr>
+          <w:i/>
+          <w:color w:val="4472C4" w:themeColor="accent1"/>
+        </w:rPr>
+        <w:t xml:space="preserve"> shows the closest accuracy.</w:t>
+      </w:r>
+    </w:p>
+    <w:p>
+      <w:r>
+        <w:t xml:space="preserve">d. Did the training process converge and resulted in the best model? </w:t>
+      </w:r>
+    </w:p>
+    <w:p>
+      <w:pPr>
+        <w:rPr>
+          <w:i/>
+          <w:color w:val="4472C4" w:themeColor="accent1"/>
+        </w:rPr>
+      </w:pPr>
+      <w:r>
+        <w:rPr>
+          <w:i/>
+          <w:color w:val="4472C4" w:themeColor="accent1"/>
+        </w:rPr>
+        <w:tab/>
+        <w:t xml:space="preserve">Yes, the training process for the </w:t>
+      </w:r>
+      <w:proofErr w:type="gramStart"/>
+      <w:r>
+        <w:rPr>
+          <w:i/>
+          <w:color w:val="4472C4" w:themeColor="accent1"/>
+        </w:rPr>
+        <w:t xml:space="preserve">three  </w:t>
+      </w:r>
+      <w:proofErr w:type="spellStart"/>
+      <w:r>
+        <w:rPr>
+          <w:i/>
+          <w:color w:val="4472C4" w:themeColor="accent1"/>
+        </w:rPr>
+        <w:t>GridSearchCV</w:t>
+      </w:r>
+      <w:proofErr w:type="spellEnd"/>
+      <w:proofErr w:type="gramEnd"/>
+      <w:r>
+        <w:rPr>
+          <w:i/>
+          <w:color w:val="4472C4" w:themeColor="accent1"/>
+        </w:rPr>
+        <w:t xml:space="preserve"> model converged and resulted in best model so far compared to the default setting of the neural network.</w:t>
+      </w:r>
+    </w:p>
+    <w:p/>
+    <w:p>
+      <w:pPr>
+        <w:rPr>
+          <w:i/>
+          <w:color w:val="4472C4" w:themeColor="accent1"/>
+        </w:rPr>
+      </w:pPr>
+      <w:r>
+        <w:t>e. What is classification accuracy on training and test datasets? Is there any improvement in the outcome?</w:t>
+      </w:r>
+    </w:p>
+    <w:p>
+      <w:pPr>
+        <w:jc w:val="both"/>
+        <w:rPr>
+          <w:i/>
+          <w:color w:val="4472C4" w:themeColor="accent1"/>
+        </w:rPr>
+      </w:pPr>
+      <w:r>
+        <w:rPr>
+          <w:i/>
+          <w:color w:val="4472C4" w:themeColor="accent1"/>
+        </w:rPr>
+        <w:tab/>
+        <w:t>The classification accuracy of these models is shown in figures xx, xx, and xx.</w:t>
+      </w:r>
+      <w:r>
+        <w:rPr>
+          <w:i/>
+          <w:color w:val="4472C4" w:themeColor="accent1"/>
+        </w:rPr>
+        <w:t xml:space="preserve"> With train and test accuracy of (0.852,0.836) for one parameter, (0.852,0.836) for two parameters and (0.849,0.828) for </w:t>
+      </w:r>
+      <w:proofErr w:type="spellStart"/>
+      <w:r>
+        <w:rPr>
+          <w:i/>
+          <w:color w:val="4472C4" w:themeColor="accent1"/>
+        </w:rPr>
+        <w:t>GridSearch</w:t>
+      </w:r>
+      <w:proofErr w:type="spellEnd"/>
+      <w:r>
+        <w:rPr>
+          <w:i/>
+          <w:color w:val="4472C4" w:themeColor="accent1"/>
+        </w:rPr>
+        <w:t xml:space="preserve"> with six parameters. Although the measurement of accuracy </w:t>
+      </w:r>
+      <w:proofErr w:type="gramStart"/>
+      <w:r>
+        <w:rPr>
+          <w:i/>
+          <w:color w:val="4472C4" w:themeColor="accent1"/>
+        </w:rPr>
+        <w:t>are</w:t>
+      </w:r>
+      <w:proofErr w:type="gramEnd"/>
+      <w:r>
+        <w:rPr>
+          <w:i/>
+          <w:color w:val="4472C4" w:themeColor="accent1"/>
+        </w:rPr>
+        <w:t xml:space="preserve"> merely similar across the three </w:t>
+      </w:r>
+      <w:proofErr w:type="spellStart"/>
+      <w:r>
+        <w:rPr>
+          <w:i/>
+          <w:color w:val="4472C4" w:themeColor="accent1"/>
+        </w:rPr>
+        <w:t>GridSearchCV</w:t>
+      </w:r>
+      <w:proofErr w:type="spellEnd"/>
+      <w:r>
+        <w:rPr>
+          <w:i/>
+          <w:color w:val="4472C4" w:themeColor="accent1"/>
+        </w:rPr>
+        <w:t xml:space="preserve"> models, the last model with six parameters can be assumed to have the greatest improvement as shown in the confusion m</w:t>
+      </w:r>
+      <w:r>
+        <w:rPr>
+          <w:i/>
+          <w:color w:val="4472C4" w:themeColor="accent1"/>
+        </w:rPr>
+        <w:t>a</w:t>
+      </w:r>
+      <w:r>
+        <w:rPr>
+          <w:i/>
+          <w:color w:val="4472C4" w:themeColor="accent1"/>
+        </w:rPr>
+        <w:t>trix. It detects the highest value for</w:t>
+      </w:r>
+      <w:r>
+        <w:rPr>
+          <w:i/>
+          <w:color w:val="4472C4" w:themeColor="accent1"/>
+        </w:rPr>
+        <w:t xml:space="preserve"> non-kick</w:t>
+      </w:r>
+      <w:r>
+        <w:rPr>
+          <w:i/>
+          <w:color w:val="4472C4" w:themeColor="accent1"/>
+        </w:rPr>
         <w:t xml:space="preserve"> </w:t>
       </w:r>
-      <w:proofErr w:type="spellStart"/>
-      <w:r>
-        <w:t>GridSearchCV</w:t>
-      </w:r>
-      <w:proofErr w:type="spellEnd"/>
-      <w:r>
-        <w:t xml:space="preserve"> result with 1 parameter</w:t>
+      <w:r>
+        <w:rPr>
+          <w:i/>
+          <w:color w:val="4472C4" w:themeColor="accent1"/>
+        </w:rPr>
+        <w:t>(</w:t>
+      </w:r>
+      <w:r>
+        <w:rPr>
+          <w:i/>
+          <w:color w:val="4472C4" w:themeColor="accent1"/>
+        </w:rPr>
+        <w:t>true negative</w:t>
+      </w:r>
+      <w:r>
+        <w:rPr>
+          <w:i/>
+          <w:color w:val="4472C4" w:themeColor="accent1"/>
+        </w:rPr>
+        <w:t>)</w:t>
+      </w:r>
+      <w:r>
+        <w:rPr>
+          <w:i/>
+          <w:color w:val="4472C4" w:themeColor="accent1"/>
+        </w:rPr>
+        <w:t xml:space="preserve"> and </w:t>
+      </w:r>
+      <w:r>
+        <w:rPr>
+          <w:i/>
+          <w:color w:val="4472C4" w:themeColor="accent1"/>
+        </w:rPr>
+        <w:t>kick (</w:t>
+      </w:r>
+      <w:r>
+        <w:rPr>
+          <w:i/>
+          <w:color w:val="4472C4" w:themeColor="accent1"/>
+        </w:rPr>
+        <w:t>true positive</w:t>
+      </w:r>
+      <w:r>
+        <w:rPr>
+          <w:i/>
+          <w:color w:val="4472C4" w:themeColor="accent1"/>
+        </w:rPr>
+        <w:t xml:space="preserve">), 1426 and 1242 respectively, with regards to other neural network models including the default setting. </w:t>
       </w:r>
     </w:p>
     <w:p/>
@@ -6749,12 +7029,17 @@
         <w:rPr>
           <w:noProof/>
         </w:rPr>
-        <w:lastRenderedPageBreak/>
+        <w:t xml:space="preserve"> </w:t>
+      </w:r>
+      <w:r>
+        <w:rPr>
+          <w:noProof/>
+        </w:rPr>
         <w:drawing>
-          <wp:inline distT="0" distB="0" distL="0" distR="0" wp14:anchorId="3F987FD0" wp14:editId="23193D8F">
-            <wp:extent cx="5731510" cy="2357120"/>
-            <wp:effectExtent l="0" t="0" r="2540" b="5080"/>
-            <wp:docPr id="29" name="Picture 29"/>
+          <wp:inline distT="0" distB="0" distL="0" distR="0" wp14:anchorId="02B75990" wp14:editId="2FE097FE">
+            <wp:extent cx="5731510" cy="1967865"/>
+            <wp:effectExtent l="0" t="0" r="2540" b="0"/>
+            <wp:docPr id="32" name="Picture 32"/>
             <wp:cNvGraphicFramePr>
               <a:graphicFrameLocks xmlns:a="http://schemas.openxmlformats.org/drawingml/2006/main" noChangeAspect="1"/>
             </wp:cNvGraphicFramePr>
@@ -6774,7 +7059,7 @@
                   <pic:spPr>
                     <a:xfrm>
                       <a:off x="0" y="0"/>
-                      <a:ext cx="5731510" cy="2357120"/>
+                      <a:ext cx="5731510" cy="1967865"/>
                     </a:xfrm>
                     <a:prstGeom prst="rect">
                       <a:avLst/>
@@ -6790,18 +7075,43 @@
     <w:p>
       <w:pPr>
         <w:pStyle w:val="Caption"/>
+        <w:rPr>
+          <w:noProof/>
+        </w:rPr>
       </w:pPr>
       <w:r>
         <w:t xml:space="preserve">Figure </w:t>
       </w:r>
-      <w:fldSimple w:instr=" SEQ Figure \* ARABIC ">
-        <w:r>
-          <w:rPr>
-            <w:noProof/>
-          </w:rPr>
-          <w:t>7</w:t>
-        </w:r>
-      </w:fldSimple>
+      <w:r>
+        <w:rPr>
+          <w:noProof/>
+        </w:rPr>
+        <w:fldChar w:fldCharType="begin"/>
+      </w:r>
+      <w:r>
+        <w:rPr>
+          <w:noProof/>
+        </w:rPr>
+        <w:instrText xml:space="preserve"> SEQ Figure \* ARABIC </w:instrText>
+      </w:r>
+      <w:r>
+        <w:rPr>
+          <w:noProof/>
+        </w:rPr>
+        <w:fldChar w:fldCharType="separate"/>
+      </w:r>
+      <w:r>
+        <w:rPr>
+          <w:noProof/>
+        </w:rPr>
+        <w:t>7</w:t>
+      </w:r>
+      <w:r>
+        <w:rPr>
+          <w:noProof/>
+        </w:rPr>
+        <w:fldChar w:fldCharType="end"/>
+      </w:r>
       <w:r>
         <w:t xml:space="preserve"> </w:t>
       </w:r>
@@ -6811,22 +7121,7 @@
       </w:r>
       <w:proofErr w:type="spellEnd"/>
       <w:r>
-        <w:t xml:space="preserve"> </w:t>
-      </w:r>
-      <w:r>
-        <w:t xml:space="preserve">result </w:t>
-      </w:r>
-      <w:r>
-        <w:t xml:space="preserve">with </w:t>
-      </w:r>
-      <w:r>
-        <w:t>2</w:t>
-      </w:r>
-      <w:r>
-        <w:t xml:space="preserve"> parameter</w:t>
-      </w:r>
-      <w:r>
-        <w:t>s</w:t>
+        <w:t xml:space="preserve"> result with 1 parameter</w:t>
       </w:r>
     </w:p>
     <w:p/>
@@ -6839,10 +7134,10 @@
           <w:noProof/>
         </w:rPr>
         <w:drawing>
-          <wp:inline distT="0" distB="0" distL="0" distR="0" wp14:anchorId="6A2D5681" wp14:editId="30426BC3">
-            <wp:extent cx="5731510" cy="2101850"/>
-            <wp:effectExtent l="0" t="0" r="2540" b="0"/>
-            <wp:docPr id="30" name="Picture 30"/>
+          <wp:inline distT="0" distB="0" distL="0" distR="0" wp14:anchorId="3F987FD0" wp14:editId="23193D8F">
+            <wp:extent cx="5731510" cy="2357120"/>
+            <wp:effectExtent l="0" t="0" r="2540" b="5080"/>
+            <wp:docPr id="29" name="Picture 29"/>
             <wp:cNvGraphicFramePr>
               <a:graphicFrameLocks xmlns:a="http://schemas.openxmlformats.org/drawingml/2006/main" noChangeAspect="1"/>
             </wp:cNvGraphicFramePr>
@@ -6862,6 +7157,116 @@
                   <pic:spPr>
                     <a:xfrm>
                       <a:off x="0" y="0"/>
+                      <a:ext cx="5731510" cy="2357120"/>
+                    </a:xfrm>
+                    <a:prstGeom prst="rect">
+                      <a:avLst/>
+                    </a:prstGeom>
+                  </pic:spPr>
+                </pic:pic>
+              </a:graphicData>
+            </a:graphic>
+          </wp:inline>
+        </w:drawing>
+      </w:r>
+    </w:p>
+    <w:p>
+      <w:pPr>
+        <w:pStyle w:val="Caption"/>
+      </w:pPr>
+      <w:r>
+        <w:t xml:space="preserve">Figure </w:t>
+      </w:r>
+      <w:r>
+        <w:rPr>
+          <w:noProof/>
+        </w:rPr>
+        <w:fldChar w:fldCharType="begin"/>
+      </w:r>
+      <w:r>
+        <w:rPr>
+          <w:noProof/>
+        </w:rPr>
+        <w:instrText xml:space="preserve"> SEQ Figure \* ARABIC </w:instrText>
+      </w:r>
+      <w:r>
+        <w:rPr>
+          <w:noProof/>
+        </w:rPr>
+        <w:fldChar w:fldCharType="separate"/>
+      </w:r>
+      <w:r>
+        <w:rPr>
+          <w:noProof/>
+        </w:rPr>
+        <w:t>8</w:t>
+      </w:r>
+      <w:r>
+        <w:rPr>
+          <w:noProof/>
+        </w:rPr>
+        <w:fldChar w:fldCharType="end"/>
+      </w:r>
+      <w:r>
+        <w:t xml:space="preserve"> </w:t>
+      </w:r>
+      <w:proofErr w:type="spellStart"/>
+      <w:r>
+        <w:t>GridSearchCV</w:t>
+      </w:r>
+      <w:proofErr w:type="spellEnd"/>
+      <w:r>
+        <w:t xml:space="preserve"> </w:t>
+      </w:r>
+      <w:r>
+        <w:t xml:space="preserve">result </w:t>
+      </w:r>
+      <w:r>
+        <w:t xml:space="preserve">with </w:t>
+      </w:r>
+      <w:r>
+        <w:t>2</w:t>
+      </w:r>
+      <w:r>
+        <w:t xml:space="preserve"> parameter</w:t>
+      </w:r>
+      <w:r>
+        <w:t>s</w:t>
+      </w:r>
+    </w:p>
+    <w:p/>
+    <w:p>
+      <w:pPr>
+        <w:keepNext/>
+      </w:pPr>
+      <w:r>
+        <w:rPr>
+          <w:noProof/>
+        </w:rPr>
+        <w:drawing>
+          <wp:inline distT="0" distB="0" distL="0" distR="0" wp14:anchorId="6A2D5681" wp14:editId="30426BC3">
+            <wp:extent cx="5731510" cy="2101850"/>
+            <wp:effectExtent l="0" t="0" r="2540" b="0"/>
+            <wp:docPr id="30" name="Picture 30"/>
+            <wp:cNvGraphicFramePr>
+              <a:graphicFrameLocks xmlns:a="http://schemas.openxmlformats.org/drawingml/2006/main" noChangeAspect="1"/>
+            </wp:cNvGraphicFramePr>
+            <a:graphic xmlns:a="http://schemas.openxmlformats.org/drawingml/2006/main">
+              <a:graphicData uri="http://schemas.openxmlformats.org/drawingml/2006/picture">
+                <pic:pic xmlns:pic="http://schemas.openxmlformats.org/drawingml/2006/picture">
+                  <pic:nvPicPr>
+                    <pic:cNvPr id="1" name=""/>
+                    <pic:cNvPicPr/>
+                  </pic:nvPicPr>
+                  <pic:blipFill>
+                    <a:blip r:embed="rId31"/>
+                    <a:stretch>
+                      <a:fillRect/>
+                    </a:stretch>
+                  </pic:blipFill>
+                  <pic:spPr>
+                    <a:xfrm>
+                      <a:off x="0" y="0"/>
                       <a:ext cx="5731510" cy="2101850"/>
                     </a:xfrm>
                     <a:prstGeom prst="rect">
@@ -6882,14 +7287,36 @@
       <w:r>
         <w:t xml:space="preserve">Figure </w:t>
       </w:r>
-      <w:fldSimple w:instr=" SEQ Figure \* ARABIC ">
-        <w:r>
-          <w:rPr>
-            <w:noProof/>
-          </w:rPr>
-          <w:t>8</w:t>
-        </w:r>
-      </w:fldSimple>
+      <w:r>
+        <w:rPr>
+          <w:noProof/>
+        </w:rPr>
+        <w:fldChar w:fldCharType="begin"/>
+      </w:r>
+      <w:r>
+        <w:rPr>
+          <w:noProof/>
+        </w:rPr>
+        <w:instrText xml:space="preserve"> SEQ Figure \* ARABIC </w:instrText>
+      </w:r>
+      <w:r>
+        <w:rPr>
+          <w:noProof/>
+        </w:rPr>
+        <w:fldChar w:fldCharType="separate"/>
+      </w:r>
+      <w:r>
+        <w:rPr>
+          <w:noProof/>
+        </w:rPr>
+        <w:t>9</w:t>
+      </w:r>
+      <w:r>
+        <w:rPr>
+          <w:noProof/>
+        </w:rPr>
+        <w:fldChar w:fldCharType="end"/>
+      </w:r>
       <w:r>
         <w:t xml:space="preserve"> </w:t>
       </w:r>
@@ -6912,7 +7339,7 @@
     <w:p>
       <w:pPr>
         <w:sectPr>
-          <w:footerReference w:type="default" r:id="rId31"/>
+          <w:footerReference w:type="default" r:id="rId32"/>
           <w:pgSz w:w="11906" w:h="16838"/>
           <w:pgMar w:top="1440" w:right="1440" w:bottom="1440" w:left="1440" w:header="708" w:footer="708" w:gutter="0"/>
           <w:cols w:space="708"/>
@@ -6954,7 +7381,7 @@
                     <pic:cNvPicPr/>
                   </pic:nvPicPr>
                   <pic:blipFill>
-                    <a:blip r:embed="rId32"/>
+                    <a:blip r:embed="rId33"/>
                     <a:stretch>
                       <a:fillRect/>
                     </a:stretch>
@@ -7047,7 +7474,7 @@
                     <pic:cNvPicPr/>
                   </pic:nvPicPr>
                   <pic:blipFill>
-                    <a:blip r:embed="rId33">
+                    <a:blip r:embed="rId34">
                       <a:extLst>
                         <a:ext uri="{28A0092B-C50C-407E-A947-70E740481C1C}">
                           <a14:useLocalDpi xmlns:a14="http://schemas.microsoft.com/office/drawing/2010/main" val="0"/>
@@ -7135,14 +7562,36 @@
                             <w:r>
                               <w:t xml:space="preserve">Figure </w:t>
                             </w:r>
-                            <w:fldSimple w:instr=" SEQ Figure \* ARABIC ">
-                              <w:r>
-                                <w:rPr>
-                                  <w:noProof/>
-                                </w:rPr>
-                                <w:t>9</w:t>
-                              </w:r>
-                            </w:fldSimple>
+                            <w:r>
+                              <w:rPr>
+                                <w:noProof/>
+                              </w:rPr>
+                              <w:fldChar w:fldCharType="begin"/>
+                            </w:r>
+                            <w:r>
+                              <w:rPr>
+                                <w:noProof/>
+                              </w:rPr>
+                              <w:instrText xml:space="preserve"> SEQ Figure \* ARABIC </w:instrText>
+                            </w:r>
+                            <w:r>
+                              <w:rPr>
+                                <w:noProof/>
+                              </w:rPr>
+                              <w:fldChar w:fldCharType="separate"/>
+                            </w:r>
+                            <w:r>
+                              <w:rPr>
+                                <w:noProof/>
+                              </w:rPr>
+                              <w:t>10</w:t>
+                            </w:r>
+                            <w:r>
+                              <w:rPr>
+                                <w:noProof/>
+                              </w:rPr>
+                              <w:fldChar w:fldCharType="end"/>
+                            </w:r>
                             <w:r>
                               <w:t xml:space="preserve"> Neural network with feature selection</w:t>
                             </w:r>
@@ -7180,14 +7629,36 @@
                       <w:r>
                         <w:t xml:space="preserve">Figure </w:t>
                       </w:r>
-                      <w:fldSimple w:instr=" SEQ Figure \* ARABIC ">
-                        <w:r>
-                          <w:rPr>
-                            <w:noProof/>
-                          </w:rPr>
-                          <w:t>9</w:t>
-                        </w:r>
-                      </w:fldSimple>
+                      <w:r>
+                        <w:rPr>
+                          <w:noProof/>
+                        </w:rPr>
+                        <w:fldChar w:fldCharType="begin"/>
+                      </w:r>
+                      <w:r>
+                        <w:rPr>
+                          <w:noProof/>
+                        </w:rPr>
+                        <w:instrText xml:space="preserve"> SEQ Figure \* ARABIC </w:instrText>
+                      </w:r>
+                      <w:r>
+                        <w:rPr>
+                          <w:noProof/>
+                        </w:rPr>
+                        <w:fldChar w:fldCharType="separate"/>
+                      </w:r>
+                      <w:r>
+                        <w:rPr>
+                          <w:noProof/>
+                        </w:rPr>
+                        <w:t>10</w:t>
+                      </w:r>
+                      <w:r>
+                        <w:rPr>
+                          <w:noProof/>
+                        </w:rPr>
+                        <w:fldChar w:fldCharType="end"/>
+                      </w:r>
                       <w:r>
                         <w:t xml:space="preserve"> Neural network with feature selection</w:t>
                       </w:r>
@@ -7749,15 +8220,45 @@
     </w:p>
     <w:p>
       <w:r>
-        <w:t xml:space="preserve">From the better model, can you identify cars those could potential be “kicks”? </w:t>
-      </w:r>
-    </w:p>
-    <w:p/>
+        <w:rPr>
+          <w:highlight w:val="yellow"/>
+        </w:rPr>
+        <w:t>From the better model, can you identify cars those could potential be “kicks”?</w:t>
+      </w:r>
+      <w:r>
+        <w:t xml:space="preserve"> </w:t>
+      </w:r>
+    </w:p>
+    <w:p>
+      <w:pPr>
+        <w:rPr>
+          <w:i/>
+          <w:color w:val="2F5496" w:themeColor="accent1" w:themeShade="BF"/>
+        </w:rPr>
+      </w:pPr>
+      <w:r>
+        <w:rPr>
+          <w:i/>
+          <w:color w:val="2F5496" w:themeColor="accent1" w:themeShade="BF"/>
+        </w:rPr>
+        <w:tab/>
+        <w:t>Unfortunately, in neural network identifying variables of potential kick cars is impossible.</w:t>
+      </w:r>
+    </w:p>
+    <w:p>
+      <w:pPr>
+        <w:rPr>
+          <w:i/>
+          <w:color w:val="2F5496" w:themeColor="accent1" w:themeShade="BF"/>
+        </w:rPr>
+      </w:pPr>
+    </w:p>
     <w:p>
       <w:r>
         <w:rPr>
           <w:color w:val="FF0000"/>
         </w:rPr>
+        <w:lastRenderedPageBreak/>
         <w:t xml:space="preserve">Can you provide some descriptive summary of those cars? </w:t>
       </w:r>
       <w:r>
@@ -7778,7 +8279,6 @@
           <w:i/>
           <w:color w:val="4472C4" w:themeColor="accent1"/>
         </w:rPr>
-        <w:lastRenderedPageBreak/>
         <w:t>In neural network, comprehending the reasons why a certain car is kick is difficult. We cannot determine how the input or nodes were selected for learning such as assigning weights and backpropagating to learn better feature. The outcome is certain by the reasons are hidden</w:t>
       </w:r>
     </w:p>
@@ -7876,83 +8376,10 @@
           <w:noProof/>
         </w:rPr>
         <w:drawing>
-          <wp:inline distT="0" distB="0" distL="0" distR="0" wp14:anchorId="4F10F41D" wp14:editId="7D7CD80B">
-            <wp:extent cx="5731510" cy="445770"/>
-            <wp:effectExtent l="0" t="0" r="2540" b="0"/>
-            <wp:docPr id="20" name="Picture 20"/>
-            <wp:cNvGraphicFramePr>
-              <a:graphicFrameLocks xmlns:a="http://schemas.openxmlformats.org/drawingml/2006/main" noChangeAspect="1"/>
-            </wp:cNvGraphicFramePr>
-            <a:graphic xmlns:a="http://schemas.openxmlformats.org/drawingml/2006/main">
-              <a:graphicData uri="http://schemas.openxmlformats.org/drawingml/2006/picture">
-                <pic:pic xmlns:pic="http://schemas.openxmlformats.org/drawingml/2006/picture">
-                  <pic:nvPicPr>
-                    <pic:cNvPr id="1" name=""/>
-                    <pic:cNvPicPr/>
-                  </pic:nvPicPr>
-                  <pic:blipFill>
-                    <a:blip r:embed="rId34"/>
-                    <a:stretch>
-                      <a:fillRect/>
-                    </a:stretch>
-                  </pic:blipFill>
-                  <pic:spPr>
-                    <a:xfrm>
-                      <a:off x="0" y="0"/>
-                      <a:ext cx="5731510" cy="445770"/>
-                    </a:xfrm>
-                    <a:prstGeom prst="rect">
-                      <a:avLst/>
-                    </a:prstGeom>
-                  </pic:spPr>
-                </pic:pic>
-              </a:graphicData>
-            </a:graphic>
-          </wp:inline>
-        </w:drawing>
-      </w:r>
-    </w:p>
-    <w:p>
-      <w:pPr>
-        <w:pStyle w:val="Caption"/>
-      </w:pPr>
-      <w:r>
-        <w:t xml:space="preserve">Figure </w:t>
-      </w:r>
-      <w:fldSimple w:instr=" SEQ Figure \* ARABIC ">
-        <w:r>
-          <w:rPr>
-            <w:noProof/>
-          </w:rPr>
-          <w:t>10</w:t>
-        </w:r>
-      </w:fldSimple>
-      <w:r>
-        <w:t xml:space="preserve"> Ensemble model accuracy</w:t>
-      </w:r>
-    </w:p>
-    <w:p/>
-    <w:p>
-      <w:r>
-        <w:t xml:space="preserve">2. Use the comparison methods (or the comparison node) to compare the best decision tree model, the best regression model, the best neural network model and the ensemble model. </w:t>
-      </w:r>
-    </w:p>
-    <w:p>
-      <w:r>
-        <w:t xml:space="preserve">a. Discuss the findings led by (a) ROC Chart (and Index); (b) Score Ranking (or Accuracy Score); (c) Fit Statistics; (or Classification report) and (4) Output. </w:t>
-      </w:r>
-    </w:p>
-    <w:p/>
-    <w:p>
-      <w:r>
-        <w:rPr>
-          <w:noProof/>
-        </w:rPr>
-        <w:drawing>
-          <wp:inline distT="0" distB="0" distL="0" distR="0" wp14:anchorId="582D2ACE" wp14:editId="57D007A3">
-            <wp:extent cx="4686300" cy="762000"/>
-            <wp:effectExtent l="0" t="0" r="0" b="0"/>
-            <wp:docPr id="22" name="Picture 22"/>
+          <wp:inline distT="0" distB="0" distL="0" distR="0" wp14:anchorId="197344FD" wp14:editId="762A6B9C">
+            <wp:extent cx="5438775" cy="638175"/>
+            <wp:effectExtent l="0" t="0" r="9525" b="9525"/>
+            <wp:docPr id="28" name="Picture 28"/>
             <wp:cNvGraphicFramePr>
               <a:graphicFrameLocks xmlns:a="http://schemas.openxmlformats.org/drawingml/2006/main" noChangeAspect="1"/>
             </wp:cNvGraphicFramePr>
@@ -7972,7 +8399,7 @@
                   <pic:spPr>
                     <a:xfrm>
                       <a:off x="0" y="0"/>
-                      <a:ext cx="4686300" cy="762000"/>
+                      <a:ext cx="5438775" cy="638175"/>
                     </a:xfrm>
                     <a:prstGeom prst="rect">
                       <a:avLst/>
@@ -7985,18 +8412,90 @@
         </w:drawing>
       </w:r>
     </w:p>
+    <w:p>
+      <w:pPr>
+        <w:pStyle w:val="Caption"/>
+      </w:pPr>
+      <w:r>
+        <w:t xml:space="preserve">Figure </w:t>
+      </w:r>
+      <w:r>
+        <w:rPr>
+          <w:noProof/>
+        </w:rPr>
+        <w:fldChar w:fldCharType="begin"/>
+      </w:r>
+      <w:r>
+        <w:rPr>
+          <w:noProof/>
+        </w:rPr>
+        <w:instrText xml:space="preserve"> SEQ Figure \* ARABIC </w:instrText>
+      </w:r>
+      <w:r>
+        <w:rPr>
+          <w:noProof/>
+        </w:rPr>
+        <w:fldChar w:fldCharType="separate"/>
+      </w:r>
+      <w:r>
+        <w:rPr>
+          <w:noProof/>
+        </w:rPr>
+        <w:t>11</w:t>
+      </w:r>
+      <w:r>
+        <w:rPr>
+          <w:noProof/>
+        </w:rPr>
+        <w:fldChar w:fldCharType="end"/>
+      </w:r>
+      <w:r>
+        <w:t xml:space="preserve"> Ensemble model accuracy</w:t>
+      </w:r>
+    </w:p>
     <w:p/>
     <w:p>
       <w:r>
+        <w:t xml:space="preserve">2. Use the comparison methods (or the comparison node) to compare the best decision tree model, the best regression model, the best neural network model and the ensemble model. </w:t>
+      </w:r>
+    </w:p>
+    <w:p>
+      <w:r>
+        <w:t xml:space="preserve">a. Discuss the findings led by (a) ROC Chart (and Index); (b) Score Ranking (or Accuracy Score); (c) Fit Statistics; (or Classification report) </w:t>
+      </w:r>
+      <w:r>
+        <w:rPr>
+          <w:highlight w:val="yellow"/>
+        </w:rPr>
+        <w:t>and (4) Output.</w:t>
+      </w:r>
+      <w:r>
+        <w:t xml:space="preserve"> </w:t>
+      </w:r>
+    </w:p>
+    <w:p>
+      <w:pPr>
+        <w:rPr>
+          <w:b/>
+        </w:rPr>
+      </w:pPr>
+      <w:r>
+        <w:rPr>
+          <w:b/>
+        </w:rPr>
+        <w:t>ROC index and chart</w:t>
+      </w:r>
+    </w:p>
+    <w:p>
+      <w:r>
         <w:rPr>
           <w:noProof/>
         </w:rPr>
-        <w:lastRenderedPageBreak/>
         <w:drawing>
-          <wp:inline distT="0" distB="0" distL="0" distR="0" wp14:anchorId="1853494D" wp14:editId="4E2FC0A6">
-            <wp:extent cx="4305300" cy="2638425"/>
-            <wp:effectExtent l="0" t="0" r="0" b="9525"/>
-            <wp:docPr id="27" name="Picture 27"/>
+          <wp:inline distT="0" distB="0" distL="0" distR="0" wp14:anchorId="0D642CDC" wp14:editId="0B616AFE">
+            <wp:extent cx="5731510" cy="889635"/>
+            <wp:effectExtent l="0" t="0" r="2540" b="5715"/>
+            <wp:docPr id="33" name="Picture 33"/>
             <wp:cNvGraphicFramePr>
               <a:graphicFrameLocks xmlns:a="http://schemas.openxmlformats.org/drawingml/2006/main" noChangeAspect="1"/>
             </wp:cNvGraphicFramePr>
@@ -8016,7 +8515,7 @@
                   <pic:spPr>
                     <a:xfrm>
                       <a:off x="0" y="0"/>
-                      <a:ext cx="4305300" cy="2638425"/>
+                      <a:ext cx="5731510" cy="889635"/>
                     </a:xfrm>
                     <a:prstGeom prst="rect">
                       <a:avLst/>
@@ -8028,19 +8527,20 @@
           </wp:inline>
         </w:drawing>
       </w:r>
-      <w:bookmarkStart w:id="9" w:name="_GoBack"/>
-      <w:bookmarkEnd w:id="9"/>
-    </w:p>
+    </w:p>
+    <w:p/>
+    <w:p/>
+    <w:p/>
     <w:p>
       <w:r>
         <w:rPr>
           <w:noProof/>
         </w:rPr>
         <w:drawing>
-          <wp:inline distT="0" distB="0" distL="0" distR="0" wp14:anchorId="133D8145" wp14:editId="3994EE40">
-            <wp:extent cx="5286375" cy="733425"/>
+          <wp:inline distT="0" distB="0" distL="0" distR="0" wp14:anchorId="22E50320" wp14:editId="46B59833">
+            <wp:extent cx="5076825" cy="3438525"/>
             <wp:effectExtent l="0" t="0" r="9525" b="9525"/>
-            <wp:docPr id="26" name="Picture 26"/>
+            <wp:docPr id="34" name="Picture 34"/>
             <wp:cNvGraphicFramePr>
               <a:graphicFrameLocks xmlns:a="http://schemas.openxmlformats.org/drawingml/2006/main" noChangeAspect="1"/>
             </wp:cNvGraphicFramePr>
@@ -8060,7 +8560,7 @@
                   <pic:spPr>
                     <a:xfrm>
                       <a:off x="0" y="0"/>
-                      <a:ext cx="5286375" cy="733425"/>
+                      <a:ext cx="5076825" cy="3438525"/>
                     </a:xfrm>
                     <a:prstGeom prst="rect">
                       <a:avLst/>
@@ -8073,82 +8573,17 @@
         </w:drawing>
       </w:r>
     </w:p>
-    <w:p/>
-    <w:p/>
-    <w:p/>
-    <w:p>
-      <w:r>
-        <w:t xml:space="preserve">b. Do all the models agree on the </w:t>
-      </w:r>
-      <w:proofErr w:type="gramStart"/>
-      <w:r>
-        <w:t>cars</w:t>
-      </w:r>
-      <w:proofErr w:type="gramEnd"/>
-      <w:r>
-        <w:t xml:space="preserve"> characteristics? How do they vary?</w:t>
-      </w:r>
-    </w:p>
-    <w:p/>
-    <w:p>
-      <w:pPr>
-        <w:pStyle w:val="Heading1"/>
-        <w:rPr>
-          <w:b w:val="0"/>
-          <w:sz w:val="28"/>
-        </w:rPr>
-      </w:pPr>
-      <w:bookmarkStart w:id="10" w:name="_Toc4752980"/>
-      <w:r>
-        <w:rPr>
-          <w:b w:val="0"/>
-          <w:sz w:val="28"/>
-        </w:rPr>
-        <w:t>Task 6. Final Remarks: Decision Making</w:t>
-      </w:r>
-      <w:bookmarkEnd w:id="10"/>
-      <w:r>
-        <w:rPr>
-          <w:b w:val="0"/>
-          <w:sz w:val="28"/>
-        </w:rPr>
-        <w:t xml:space="preserve"> </w:t>
-      </w:r>
-    </w:p>
-    <w:p>
-      <w:r>
-        <w:t xml:space="preserve">1. Finally, based on all models and analysis, is there a </w:t>
-      </w:r>
-      <w:proofErr w:type="gramStart"/>
-      <w:r>
-        <w:t>particular model</w:t>
-      </w:r>
-      <w:proofErr w:type="gramEnd"/>
-      <w:r>
-        <w:t xml:space="preserve"> you will use in decision making? Justify your choice. </w:t>
-      </w:r>
-    </w:p>
-    <w:p>
-      <w:r>
-        <w:t xml:space="preserve">2. Can you summarise positives and negatives of each predictive modelling method based on this analysis? </w:t>
-      </w:r>
-    </w:p>
-    <w:p>
-      <w:r>
-        <w:t>3. How the outcome of this study can be used by decision makers?</w:t>
-      </w:r>
-    </w:p>
-    <w:p/>
-    <w:p/>
-    <w:p/>
-    <w:p/>
-    <w:p/>
-    <w:p/>
-    <w:p/>
-    <w:p>
-      <w:r>
-        <w:lastRenderedPageBreak/>
-        <w:t>Can you identify any clear patterns by initial exploration of the data using histogram or box plot?</w:t>
+    <w:p>
+      <w:pPr>
+        <w:rPr>
+          <w:b/>
+        </w:rPr>
+      </w:pPr>
+      <w:r>
+        <w:rPr>
+          <w:b/>
+        </w:rPr>
+        <w:t>Accuracy</w:t>
       </w:r>
     </w:p>
     <w:p>
@@ -8157,10 +8592,10 @@
           <w:noProof/>
         </w:rPr>
         <w:drawing>
-          <wp:inline distT="0" distB="0" distL="0" distR="0" wp14:anchorId="48C07C35" wp14:editId="1EFDBCBF">
-            <wp:extent cx="5731510" cy="2470785"/>
-            <wp:effectExtent l="0" t="0" r="2540" b="5715"/>
-            <wp:docPr id="2" name="Picture 2"/>
+          <wp:inline distT="0" distB="0" distL="0" distR="0" wp14:anchorId="7820972B" wp14:editId="75D06B93">
+            <wp:extent cx="5731510" cy="859155"/>
+            <wp:effectExtent l="0" t="0" r="2540" b="0"/>
+            <wp:docPr id="37" name="Picture 37"/>
             <wp:cNvGraphicFramePr>
               <a:graphicFrameLocks xmlns:a="http://schemas.openxmlformats.org/drawingml/2006/main" noChangeAspect="1"/>
             </wp:cNvGraphicFramePr>
@@ -8180,7 +8615,7 @@
                   <pic:spPr>
                     <a:xfrm>
                       <a:off x="0" y="0"/>
-                      <a:ext cx="5731510" cy="2470785"/>
+                      <a:ext cx="5731510" cy="859155"/>
                     </a:xfrm>
                     <a:prstGeom prst="rect">
                       <a:avLst/>
@@ -8194,15 +8629,110 @@
       </w:r>
     </w:p>
     <w:p>
+      <w:pPr>
+        <w:rPr>
+          <w:b/>
+        </w:rPr>
+      </w:pPr>
+      <w:r>
+        <w:rPr>
+          <w:b/>
+        </w:rPr>
+        <w:t>Classification report</w:t>
+      </w:r>
+    </w:p>
+    <w:p>
+      <w:bookmarkStart w:id="9" w:name="_GoBack"/>
+      <w:bookmarkEnd w:id="9"/>
+    </w:p>
+    <w:p/>
+    <w:p/>
+    <w:p/>
+    <w:p>
+      <w:r>
+        <w:t xml:space="preserve">b. Do all the models agree on the </w:t>
+      </w:r>
+      <w:proofErr w:type="gramStart"/>
+      <w:r>
+        <w:t>cars</w:t>
+      </w:r>
+      <w:proofErr w:type="gramEnd"/>
+      <w:r>
+        <w:t xml:space="preserve"> characteristics? How do they vary?</w:t>
+      </w:r>
+    </w:p>
+    <w:p/>
+    <w:p>
+      <w:pPr>
+        <w:pStyle w:val="Heading1"/>
+        <w:rPr>
+          <w:b w:val="0"/>
+          <w:sz w:val="28"/>
+        </w:rPr>
+      </w:pPr>
+      <w:bookmarkStart w:id="10" w:name="_Toc4752980"/>
+      <w:r>
+        <w:rPr>
+          <w:b w:val="0"/>
+          <w:sz w:val="28"/>
+        </w:rPr>
+        <w:t>Task 6. Final Remarks: Decision Making</w:t>
+      </w:r>
+      <w:bookmarkEnd w:id="10"/>
+      <w:r>
+        <w:rPr>
+          <w:b w:val="0"/>
+          <w:sz w:val="28"/>
+        </w:rPr>
+        <w:t xml:space="preserve"> </w:t>
+      </w:r>
+    </w:p>
+    <w:p>
+      <w:r>
+        <w:t xml:space="preserve">1. Finally, based on all models and analysis, is there a </w:t>
+      </w:r>
+      <w:proofErr w:type="gramStart"/>
+      <w:r>
+        <w:t>particular model</w:t>
+      </w:r>
+      <w:proofErr w:type="gramEnd"/>
+      <w:r>
+        <w:t xml:space="preserve"> you will use in decision making? Justify your choice. </w:t>
+      </w:r>
+    </w:p>
+    <w:p>
+      <w:r>
+        <w:t xml:space="preserve">2. Can you summarise positives and negatives of each predictive modelling method based on this analysis? </w:t>
+      </w:r>
+    </w:p>
+    <w:p>
+      <w:r>
+        <w:lastRenderedPageBreak/>
+        <w:t>3. How the outcome of this study can be used by decision makers?</w:t>
+      </w:r>
+    </w:p>
+    <w:p/>
+    <w:p/>
+    <w:p/>
+    <w:p/>
+    <w:p/>
+    <w:p/>
+    <w:p/>
+    <w:p>
+      <w:r>
+        <w:t>Can you identify any clear patterns by initial exploration of the data using histogram or box plot?</w:t>
+      </w:r>
+    </w:p>
+    <w:p>
       <w:r>
         <w:rPr>
           <w:noProof/>
         </w:rPr>
         <w:drawing>
-          <wp:inline distT="0" distB="0" distL="0" distR="0" wp14:anchorId="5C076C3B" wp14:editId="601DC1A9">
-            <wp:extent cx="5731510" cy="2753995"/>
-            <wp:effectExtent l="0" t="0" r="2540" b="8255"/>
-            <wp:docPr id="1" name="Picture 1"/>
+          <wp:inline distT="0" distB="0" distL="0" distR="0" wp14:anchorId="48C07C35" wp14:editId="1EFDBCBF">
+            <wp:extent cx="5731510" cy="2470785"/>
+            <wp:effectExtent l="0" t="0" r="2540" b="5715"/>
+            <wp:docPr id="2" name="Picture 2"/>
             <wp:cNvGraphicFramePr>
               <a:graphicFrameLocks xmlns:a="http://schemas.openxmlformats.org/drawingml/2006/main" noChangeAspect="1"/>
             </wp:cNvGraphicFramePr>
@@ -8222,6 +8752,48 @@
                   <pic:spPr>
                     <a:xfrm>
                       <a:off x="0" y="0"/>
+                      <a:ext cx="5731510" cy="2470785"/>
+                    </a:xfrm>
+                    <a:prstGeom prst="rect">
+                      <a:avLst/>
+                    </a:prstGeom>
+                  </pic:spPr>
+                </pic:pic>
+              </a:graphicData>
+            </a:graphic>
+          </wp:inline>
+        </w:drawing>
+      </w:r>
+    </w:p>
+    <w:p>
+      <w:r>
+        <w:rPr>
+          <w:noProof/>
+        </w:rPr>
+        <w:drawing>
+          <wp:inline distT="0" distB="0" distL="0" distR="0" wp14:anchorId="5C076C3B" wp14:editId="601DC1A9">
+            <wp:extent cx="5731510" cy="2753995"/>
+            <wp:effectExtent l="0" t="0" r="2540" b="8255"/>
+            <wp:docPr id="1" name="Picture 1"/>
+            <wp:cNvGraphicFramePr>
+              <a:graphicFrameLocks xmlns:a="http://schemas.openxmlformats.org/drawingml/2006/main" noChangeAspect="1"/>
+            </wp:cNvGraphicFramePr>
+            <a:graphic xmlns:a="http://schemas.openxmlformats.org/drawingml/2006/main">
+              <a:graphicData uri="http://schemas.openxmlformats.org/drawingml/2006/picture">
+                <pic:pic xmlns:pic="http://schemas.openxmlformats.org/drawingml/2006/picture">
+                  <pic:nvPicPr>
+                    <pic:cNvPr id="1" name=""/>
+                    <pic:cNvPicPr/>
+                  </pic:nvPicPr>
+                  <pic:blipFill>
+                    <a:blip r:embed="rId40"/>
+                    <a:stretch>
+                      <a:fillRect/>
+                    </a:stretch>
+                  </pic:blipFill>
+                  <pic:spPr>
+                    <a:xfrm>
+                      <a:off x="0" y="0"/>
                       <a:ext cx="5731510" cy="2753995"/>
                     </a:xfrm>
                     <a:prstGeom prst="rect">
@@ -8247,7 +8819,6 @@
         <w:rPr>
           <w:noProof/>
         </w:rPr>
-        <w:lastRenderedPageBreak/>
         <w:drawing>
           <wp:inline distT="0" distB="0" distL="0" distR="0" wp14:anchorId="63614D7E" wp14:editId="24DAF39C">
             <wp:extent cx="5731510" cy="2324735"/>
@@ -8264,7 +8835,7 @@
                     <pic:cNvPicPr/>
                   </pic:nvPicPr>
                   <pic:blipFill>
-                    <a:blip r:embed="rId40"/>
+                    <a:blip r:embed="rId41"/>
                     <a:stretch>
                       <a:fillRect/>
                     </a:stretch>
@@ -10412,7 +10983,7 @@
 </file>
 
 <file path=customXml/itemProps1.xml><?xml version="1.0" encoding="utf-8"?>
-<ds:datastoreItem xmlns:ds="http://schemas.openxmlformats.org/officeDocument/2006/customXml" ds:itemID="{D3AA650E-2E1C-429F-8217-16A2183124A2}">
+<ds:datastoreItem xmlns:ds="http://schemas.openxmlformats.org/officeDocument/2006/customXml" ds:itemID="{402D9641-55E6-4C31-B635-6F2A79EAE9B7}">
   <ds:schemaRefs>
     <ds:schemaRef ds:uri="http://schemas.openxmlformats.org/officeDocument/2006/bibliography"/>
   </ds:schemaRefs>

</xml_diff>